<commit_message>
Lisätty toiminnallisuuden kuvaus vaatimusmäärittelyyn
</commit_message>
<xml_diff>
--- a/Vaatimusmäärittely.docx
+++ b/Vaatimusmäärittely.docx
@@ -4,7 +4,7 @@
   <w:body>
     <w:p>
       <w:pPr>
-        <w:pStyle w:val="Title"/>
+        <w:pStyle w:val="Otsikko"/>
       </w:pPr>
       <w:r>
         <w:t>Vaatimusmäärittely</w:t>
@@ -160,7 +160,7 @@
       <w:sdtContent>
         <w:p>
           <w:pPr>
-            <w:pStyle w:val="TOCHeading"/>
+            <w:pStyle w:val="Sisllysluettelonotsikko"/>
           </w:pPr>
           <w:r>
             <w:t>Sisällys</w:t>
@@ -168,7 +168,7 @@
         </w:p>
         <w:p>
           <w:pPr>
-            <w:pStyle w:val="TOC1"/>
+            <w:pStyle w:val="Sisluet1"/>
             <w:rPr>
               <w:rFonts w:asciiTheme="minorHAnsi" w:eastAsiaTheme="minorEastAsia" w:hAnsiTheme="minorHAnsi" w:cstheme="minorBidi"/>
               <w:noProof/>
@@ -189,7 +189,7 @@
           <w:hyperlink w:anchor="_Toc125892804" w:history="1">
             <w:r>
               <w:rPr>
-                <w:rStyle w:val="Hyperlink"/>
+                <w:rStyle w:val="Hyperlinkki"/>
                 <w:noProof/>
               </w:rPr>
               <w:t>1</w:t>
@@ -206,7 +206,7 @@
             </w:r>
             <w:r>
               <w:rPr>
-                <w:rStyle w:val="Hyperlink"/>
+                <w:rStyle w:val="Hyperlinkki"/>
                 <w:noProof/>
               </w:rPr>
               <w:t>Johdanto</w:t>
@@ -263,7 +263,7 @@
         </w:p>
         <w:p>
           <w:pPr>
-            <w:pStyle w:val="TOC2"/>
+            <w:pStyle w:val="Sisluet2"/>
             <w:rPr>
               <w:rFonts w:asciiTheme="minorHAnsi" w:eastAsiaTheme="minorEastAsia" w:hAnsiTheme="minorHAnsi" w:cstheme="minorBidi"/>
               <w:noProof/>
@@ -275,7 +275,7 @@
           <w:hyperlink w:anchor="_Toc125892805" w:history="1">
             <w:r>
               <w:rPr>
-                <w:rStyle w:val="Hyperlink"/>
+                <w:rStyle w:val="Hyperlinkki"/>
                 <w:noProof/>
               </w:rPr>
               <w:t>1.1</w:t>
@@ -292,7 +292,7 @@
             </w:r>
             <w:r>
               <w:rPr>
-                <w:rStyle w:val="Hyperlink"/>
+                <w:rStyle w:val="Hyperlinkki"/>
                 <w:noProof/>
               </w:rPr>
               <w:t>Tarkoitus ja kattavuus</w:t>
@@ -349,7 +349,7 @@
         </w:p>
         <w:p>
           <w:pPr>
-            <w:pStyle w:val="TOC2"/>
+            <w:pStyle w:val="Sisluet2"/>
             <w:rPr>
               <w:rFonts w:asciiTheme="minorHAnsi" w:eastAsiaTheme="minorEastAsia" w:hAnsiTheme="minorHAnsi" w:cstheme="minorBidi"/>
               <w:noProof/>
@@ -361,7 +361,7 @@
           <w:hyperlink w:anchor="_Toc125892806" w:history="1">
             <w:r>
               <w:rPr>
-                <w:rStyle w:val="Hyperlink"/>
+                <w:rStyle w:val="Hyperlinkki"/>
                 <w:noProof/>
               </w:rPr>
               <w:t>1.2</w:t>
@@ -378,7 +378,7 @@
             </w:r>
             <w:r>
               <w:rPr>
-                <w:rStyle w:val="Hyperlink"/>
+                <w:rStyle w:val="Hyperlinkki"/>
                 <w:noProof/>
               </w:rPr>
               <w:t>Tuote ja ympäristö</w:t>
@@ -435,7 +435,7 @@
         </w:p>
         <w:p>
           <w:pPr>
-            <w:pStyle w:val="TOC2"/>
+            <w:pStyle w:val="Sisluet2"/>
             <w:rPr>
               <w:rFonts w:asciiTheme="minorHAnsi" w:eastAsiaTheme="minorEastAsia" w:hAnsiTheme="minorHAnsi" w:cstheme="minorBidi"/>
               <w:noProof/>
@@ -447,7 +447,7 @@
           <w:hyperlink w:anchor="_Toc125892807" w:history="1">
             <w:r>
               <w:rPr>
-                <w:rStyle w:val="Hyperlink"/>
+                <w:rStyle w:val="Hyperlinkki"/>
                 <w:noProof/>
               </w:rPr>
               <w:t>1.3</w:t>
@@ -464,7 +464,7 @@
             </w:r>
             <w:r>
               <w:rPr>
-                <w:rStyle w:val="Hyperlink"/>
+                <w:rStyle w:val="Hyperlinkki"/>
                 <w:noProof/>
               </w:rPr>
               <w:t>Määritelmät, termit ja lyhenteet</w:t>
@@ -521,7 +521,7 @@
         </w:p>
         <w:p>
           <w:pPr>
-            <w:pStyle w:val="TOC2"/>
+            <w:pStyle w:val="Sisluet2"/>
             <w:rPr>
               <w:rFonts w:asciiTheme="minorHAnsi" w:eastAsiaTheme="minorEastAsia" w:hAnsiTheme="minorHAnsi" w:cstheme="minorBidi"/>
               <w:noProof/>
@@ -533,7 +533,7 @@
           <w:hyperlink w:anchor="_Toc125892808" w:history="1">
             <w:r>
               <w:rPr>
-                <w:rStyle w:val="Hyperlink"/>
+                <w:rStyle w:val="Hyperlinkki"/>
                 <w:noProof/>
               </w:rPr>
               <w:t>1.4</w:t>
@@ -550,7 +550,7 @@
             </w:r>
             <w:r>
               <w:rPr>
-                <w:rStyle w:val="Hyperlink"/>
+                <w:rStyle w:val="Hyperlinkki"/>
                 <w:noProof/>
               </w:rPr>
               <w:t>Viitteet</w:t>
@@ -607,7 +607,7 @@
         </w:p>
         <w:p>
           <w:pPr>
-            <w:pStyle w:val="TOC2"/>
+            <w:pStyle w:val="Sisluet2"/>
             <w:rPr>
               <w:rFonts w:asciiTheme="minorHAnsi" w:eastAsiaTheme="minorEastAsia" w:hAnsiTheme="minorHAnsi" w:cstheme="minorBidi"/>
               <w:noProof/>
@@ -619,7 +619,7 @@
           <w:hyperlink w:anchor="_Toc125892809" w:history="1">
             <w:r>
               <w:rPr>
-                <w:rStyle w:val="Hyperlink"/>
+                <w:rStyle w:val="Hyperlinkki"/>
                 <w:noProof/>
               </w:rPr>
               <w:t>1.5</w:t>
@@ -636,7 +636,7 @@
             </w:r>
             <w:r>
               <w:rPr>
-                <w:rStyle w:val="Hyperlink"/>
+                <w:rStyle w:val="Hyperlinkki"/>
                 <w:noProof/>
               </w:rPr>
               <w:t>Yleiskatsaus dokumenttiin</w:t>
@@ -693,7 +693,7 @@
         </w:p>
         <w:p>
           <w:pPr>
-            <w:pStyle w:val="TOC1"/>
+            <w:pStyle w:val="Sisluet1"/>
             <w:rPr>
               <w:rFonts w:asciiTheme="minorHAnsi" w:eastAsiaTheme="minorEastAsia" w:hAnsiTheme="minorHAnsi" w:cstheme="minorBidi"/>
               <w:noProof/>
@@ -705,7 +705,7 @@
           <w:hyperlink w:anchor="_Toc125892810" w:history="1">
             <w:r>
               <w:rPr>
-                <w:rStyle w:val="Hyperlink"/>
+                <w:rStyle w:val="Hyperlinkki"/>
                 <w:noProof/>
               </w:rPr>
               <w:t>2</w:t>
@@ -722,7 +722,7 @@
             </w:r>
             <w:r>
               <w:rPr>
-                <w:rStyle w:val="Hyperlink"/>
+                <w:rStyle w:val="Hyperlinkki"/>
                 <w:noProof/>
               </w:rPr>
               <w:t>Yleiskuvaus</w:t>
@@ -779,7 +779,7 @@
         </w:p>
         <w:p>
           <w:pPr>
-            <w:pStyle w:val="TOC2"/>
+            <w:pStyle w:val="Sisluet2"/>
             <w:rPr>
               <w:rFonts w:asciiTheme="minorHAnsi" w:eastAsiaTheme="minorEastAsia" w:hAnsiTheme="minorHAnsi" w:cstheme="minorBidi"/>
               <w:noProof/>
@@ -791,7 +791,7 @@
           <w:hyperlink w:anchor="_Toc125892811" w:history="1">
             <w:r>
               <w:rPr>
-                <w:rStyle w:val="Hyperlink"/>
+                <w:rStyle w:val="Hyperlinkki"/>
                 <w:noProof/>
               </w:rPr>
               <w:t>2.1</w:t>
@@ -808,7 +808,7 @@
             </w:r>
             <w:r>
               <w:rPr>
-                <w:rStyle w:val="Hyperlink"/>
+                <w:rStyle w:val="Hyperlinkki"/>
                 <w:noProof/>
               </w:rPr>
               <w:t>Ympäristö</w:t>
@@ -865,7 +865,7 @@
         </w:p>
         <w:p>
           <w:pPr>
-            <w:pStyle w:val="TOC2"/>
+            <w:pStyle w:val="Sisluet2"/>
             <w:rPr>
               <w:rFonts w:asciiTheme="minorHAnsi" w:eastAsiaTheme="minorEastAsia" w:hAnsiTheme="minorHAnsi" w:cstheme="minorBidi"/>
               <w:noProof/>
@@ -877,7 +877,7 @@
           <w:hyperlink w:anchor="_Toc125892812" w:history="1">
             <w:r>
               <w:rPr>
-                <w:rStyle w:val="Hyperlink"/>
+                <w:rStyle w:val="Hyperlinkki"/>
                 <w:noProof/>
               </w:rPr>
               <w:t>2.2</w:t>
@@ -894,7 +894,7 @@
             </w:r>
             <w:r>
               <w:rPr>
-                <w:rStyle w:val="Hyperlink"/>
+                <w:rStyle w:val="Hyperlinkki"/>
                 <w:noProof/>
               </w:rPr>
               <w:t>Toiminta</w:t>
@@ -951,7 +951,7 @@
         </w:p>
         <w:p>
           <w:pPr>
-            <w:pStyle w:val="TOC2"/>
+            <w:pStyle w:val="Sisluet2"/>
             <w:rPr>
               <w:rFonts w:asciiTheme="minorHAnsi" w:eastAsiaTheme="minorEastAsia" w:hAnsiTheme="minorHAnsi" w:cstheme="minorBidi"/>
               <w:noProof/>
@@ -963,7 +963,7 @@
           <w:hyperlink w:anchor="_Toc125892813" w:history="1">
             <w:r>
               <w:rPr>
-                <w:rStyle w:val="Hyperlink"/>
+                <w:rStyle w:val="Hyperlinkki"/>
                 <w:noProof/>
               </w:rPr>
               <w:t>2.3</w:t>
@@ -980,7 +980,7 @@
             </w:r>
             <w:r>
               <w:rPr>
-                <w:rStyle w:val="Hyperlink"/>
+                <w:rStyle w:val="Hyperlinkki"/>
                 <w:noProof/>
               </w:rPr>
               <w:t>Käyttäjät</w:t>
@@ -1037,7 +1037,7 @@
         </w:p>
         <w:p>
           <w:pPr>
-            <w:pStyle w:val="TOC2"/>
+            <w:pStyle w:val="Sisluet2"/>
             <w:rPr>
               <w:rFonts w:asciiTheme="minorHAnsi" w:eastAsiaTheme="minorEastAsia" w:hAnsiTheme="minorHAnsi" w:cstheme="minorBidi"/>
               <w:noProof/>
@@ -1049,7 +1049,7 @@
           <w:hyperlink w:anchor="_Toc125892814" w:history="1">
             <w:r>
               <w:rPr>
-                <w:rStyle w:val="Hyperlink"/>
+                <w:rStyle w:val="Hyperlinkki"/>
                 <w:noProof/>
               </w:rPr>
               <w:t>2.4</w:t>
@@ -1066,7 +1066,7 @@
             </w:r>
             <w:r>
               <w:rPr>
-                <w:rStyle w:val="Hyperlink"/>
+                <w:rStyle w:val="Hyperlinkki"/>
                 <w:noProof/>
               </w:rPr>
               <w:t>Yleiset rajoitteet</w:t>
@@ -1123,7 +1123,7 @@
         </w:p>
         <w:p>
           <w:pPr>
-            <w:pStyle w:val="TOC2"/>
+            <w:pStyle w:val="Sisluet2"/>
             <w:rPr>
               <w:rFonts w:asciiTheme="minorHAnsi" w:eastAsiaTheme="minorEastAsia" w:hAnsiTheme="minorHAnsi" w:cstheme="minorBidi"/>
               <w:noProof/>
@@ -1135,7 +1135,7 @@
           <w:hyperlink w:anchor="_Toc125892815" w:history="1">
             <w:r>
               <w:rPr>
-                <w:rStyle w:val="Hyperlink"/>
+                <w:rStyle w:val="Hyperlinkki"/>
                 <w:noProof/>
               </w:rPr>
               <w:t>2.5</w:t>
@@ -1152,7 +1152,7 @@
             </w:r>
             <w:r>
               <w:rPr>
-                <w:rStyle w:val="Hyperlink"/>
+                <w:rStyle w:val="Hyperlinkki"/>
                 <w:noProof/>
               </w:rPr>
               <w:t>Oletukset ja riippuvuudet</w:t>
@@ -1209,7 +1209,7 @@
         </w:p>
         <w:p>
           <w:pPr>
-            <w:pStyle w:val="TOC1"/>
+            <w:pStyle w:val="Sisluet1"/>
             <w:rPr>
               <w:rFonts w:asciiTheme="minorHAnsi" w:eastAsiaTheme="minorEastAsia" w:hAnsiTheme="minorHAnsi" w:cstheme="minorBidi"/>
               <w:noProof/>
@@ -1221,7 +1221,7 @@
           <w:hyperlink w:anchor="_Toc125892816" w:history="1">
             <w:r>
               <w:rPr>
-                <w:rStyle w:val="Hyperlink"/>
+                <w:rStyle w:val="Hyperlinkki"/>
                 <w:noProof/>
               </w:rPr>
               <w:t>3</w:t>
@@ -1238,7 +1238,7 @@
             </w:r>
             <w:r>
               <w:rPr>
-                <w:rStyle w:val="Hyperlink"/>
+                <w:rStyle w:val="Hyperlinkki"/>
                 <w:noProof/>
               </w:rPr>
               <w:t>Tiedot ja tietokanta</w:t>
@@ -1295,7 +1295,7 @@
         </w:p>
         <w:p>
           <w:pPr>
-            <w:pStyle w:val="TOC2"/>
+            <w:pStyle w:val="Sisluet2"/>
             <w:rPr>
               <w:rFonts w:asciiTheme="minorHAnsi" w:eastAsiaTheme="minorEastAsia" w:hAnsiTheme="minorHAnsi" w:cstheme="minorBidi"/>
               <w:noProof/>
@@ -1307,7 +1307,7 @@
           <w:hyperlink w:anchor="_Toc125892817" w:history="1">
             <w:r>
               <w:rPr>
-                <w:rStyle w:val="Hyperlink"/>
+                <w:rStyle w:val="Hyperlinkki"/>
                 <w:noProof/>
               </w:rPr>
               <w:t>3.1</w:t>
@@ -1324,7 +1324,7 @@
             </w:r>
             <w:r>
               <w:rPr>
-                <w:rStyle w:val="Hyperlink"/>
+                <w:rStyle w:val="Hyperlinkki"/>
                 <w:noProof/>
               </w:rPr>
               <w:t>Tietosisältö</w:t>
@@ -1381,7 +1381,7 @@
         </w:p>
         <w:p>
           <w:pPr>
-            <w:pStyle w:val="TOC2"/>
+            <w:pStyle w:val="Sisluet2"/>
             <w:rPr>
               <w:rFonts w:asciiTheme="minorHAnsi" w:eastAsiaTheme="minorEastAsia" w:hAnsiTheme="minorHAnsi" w:cstheme="minorBidi"/>
               <w:noProof/>
@@ -1393,7 +1393,7 @@
           <w:hyperlink w:anchor="_Toc125892818" w:history="1">
             <w:r>
               <w:rPr>
-                <w:rStyle w:val="Hyperlink"/>
+                <w:rStyle w:val="Hyperlinkki"/>
                 <w:noProof/>
               </w:rPr>
               <w:t>3.2</w:t>
@@ -1410,7 +1410,7 @@
             </w:r>
             <w:r>
               <w:rPr>
-                <w:rStyle w:val="Hyperlink"/>
+                <w:rStyle w:val="Hyperlinkki"/>
                 <w:noProof/>
               </w:rPr>
               <w:t>Käsitteet omiin alakohtiinsa</w:t>
@@ -1467,7 +1467,7 @@
         </w:p>
         <w:p>
           <w:pPr>
-            <w:pStyle w:val="TOC2"/>
+            <w:pStyle w:val="Sisluet2"/>
             <w:rPr>
               <w:rFonts w:asciiTheme="minorHAnsi" w:eastAsiaTheme="minorEastAsia" w:hAnsiTheme="minorHAnsi" w:cstheme="minorBidi"/>
               <w:noProof/>
@@ -1479,7 +1479,7 @@
           <w:hyperlink w:anchor="_Toc125892819" w:history="1">
             <w:r>
               <w:rPr>
-                <w:rStyle w:val="Hyperlink"/>
+                <w:rStyle w:val="Hyperlinkki"/>
                 <w:noProof/>
               </w:rPr>
               <w:t>3.3</w:t>
@@ -1496,7 +1496,7 @@
             </w:r>
             <w:r>
               <w:rPr>
-                <w:rStyle w:val="Hyperlink"/>
+                <w:rStyle w:val="Hyperlinkki"/>
                 <w:noProof/>
               </w:rPr>
               <w:t>Käyttöintensiteetti</w:t>
@@ -1553,7 +1553,7 @@
         </w:p>
         <w:p>
           <w:pPr>
-            <w:pStyle w:val="TOC2"/>
+            <w:pStyle w:val="Sisluet2"/>
             <w:rPr>
               <w:rFonts w:asciiTheme="minorHAnsi" w:eastAsiaTheme="minorEastAsia" w:hAnsiTheme="minorHAnsi" w:cstheme="minorBidi"/>
               <w:noProof/>
@@ -1565,7 +1565,7 @@
           <w:hyperlink w:anchor="_Toc125892820" w:history="1">
             <w:r>
               <w:rPr>
-                <w:rStyle w:val="Hyperlink"/>
+                <w:rStyle w:val="Hyperlinkki"/>
                 <w:noProof/>
               </w:rPr>
               <w:t>3.4</w:t>
@@ -1582,7 +1582,7 @@
             </w:r>
             <w:r>
               <w:rPr>
-                <w:rStyle w:val="Hyperlink"/>
+                <w:rStyle w:val="Hyperlinkki"/>
                 <w:noProof/>
               </w:rPr>
               <w:t>Kapasiteettivaatimukset</w:t>
@@ -1639,7 +1639,7 @@
         </w:p>
         <w:p>
           <w:pPr>
-            <w:pStyle w:val="TOC2"/>
+            <w:pStyle w:val="Sisluet2"/>
             <w:rPr>
               <w:rFonts w:asciiTheme="minorHAnsi" w:eastAsiaTheme="minorEastAsia" w:hAnsiTheme="minorHAnsi" w:cstheme="minorBidi"/>
               <w:noProof/>
@@ -1651,7 +1651,7 @@
           <w:hyperlink w:anchor="_Toc125892821" w:history="1">
             <w:r>
               <w:rPr>
-                <w:rStyle w:val="Hyperlink"/>
+                <w:rStyle w:val="Hyperlinkki"/>
                 <w:noProof/>
               </w:rPr>
               <w:t>3.5</w:t>
@@ -1668,7 +1668,7 @@
             </w:r>
             <w:r>
               <w:rPr>
-                <w:rStyle w:val="Hyperlink"/>
+                <w:rStyle w:val="Hyperlinkki"/>
                 <w:noProof/>
               </w:rPr>
               <w:t>Tiedostot ja asetustiedostot</w:t>
@@ -1725,7 +1725,7 @@
         </w:p>
         <w:p>
           <w:pPr>
-            <w:pStyle w:val="TOC1"/>
+            <w:pStyle w:val="Sisluet1"/>
             <w:rPr>
               <w:rFonts w:asciiTheme="minorHAnsi" w:eastAsiaTheme="minorEastAsia" w:hAnsiTheme="minorHAnsi" w:cstheme="minorBidi"/>
               <w:noProof/>
@@ -1737,7 +1737,7 @@
           <w:hyperlink w:anchor="_Toc125892822" w:history="1">
             <w:r>
               <w:rPr>
-                <w:rStyle w:val="Hyperlink"/>
+                <w:rStyle w:val="Hyperlinkki"/>
                 <w:noProof/>
               </w:rPr>
               <w:t>4</w:t>
@@ -1754,7 +1754,7 @@
             </w:r>
             <w:r>
               <w:rPr>
-                <w:rStyle w:val="Hyperlink"/>
+                <w:rStyle w:val="Hyperlinkki"/>
                 <w:noProof/>
               </w:rPr>
               <w:t>Toiminnot</w:t>
@@ -1811,7 +1811,7 @@
         </w:p>
         <w:p>
           <w:pPr>
-            <w:pStyle w:val="TOC2"/>
+            <w:pStyle w:val="Sisluet2"/>
             <w:rPr>
               <w:rFonts w:asciiTheme="minorHAnsi" w:eastAsiaTheme="minorEastAsia" w:hAnsiTheme="minorHAnsi" w:cstheme="minorBidi"/>
               <w:noProof/>
@@ -1823,7 +1823,7 @@
           <w:hyperlink w:anchor="_Toc125892823" w:history="1">
             <w:r>
               <w:rPr>
-                <w:rStyle w:val="Hyperlink"/>
+                <w:rStyle w:val="Hyperlinkki"/>
                 <w:noProof/>
               </w:rPr>
               <w:t>4.1</w:t>
@@ -1840,7 +1840,7 @@
             </w:r>
             <w:r>
               <w:rPr>
-                <w:rStyle w:val="Hyperlink"/>
+                <w:rStyle w:val="Hyperlinkki"/>
                 <w:noProof/>
               </w:rPr>
               <w:t>Kukin toiminto omaan alakohtaansa</w:t>
@@ -1897,7 +1897,7 @@
         </w:p>
         <w:p>
           <w:pPr>
-            <w:pStyle w:val="TOC1"/>
+            <w:pStyle w:val="Sisluet1"/>
             <w:rPr>
               <w:rFonts w:asciiTheme="minorHAnsi" w:eastAsiaTheme="minorEastAsia" w:hAnsiTheme="minorHAnsi" w:cstheme="minorBidi"/>
               <w:noProof/>
@@ -1909,7 +1909,7 @@
           <w:hyperlink w:anchor="_Toc125892824" w:history="1">
             <w:r>
               <w:rPr>
-                <w:rStyle w:val="Hyperlink"/>
+                <w:rStyle w:val="Hyperlinkki"/>
                 <w:noProof/>
               </w:rPr>
               <w:t>5</w:t>
@@ -1926,7 +1926,7 @@
             </w:r>
             <w:r>
               <w:rPr>
-                <w:rStyle w:val="Hyperlink"/>
+                <w:rStyle w:val="Hyperlinkki"/>
                 <w:noProof/>
               </w:rPr>
               <w:t>Ulkoiset liittymät</w:t>
@@ -1983,7 +1983,7 @@
         </w:p>
         <w:p>
           <w:pPr>
-            <w:pStyle w:val="TOC2"/>
+            <w:pStyle w:val="Sisluet2"/>
             <w:rPr>
               <w:rFonts w:asciiTheme="minorHAnsi" w:eastAsiaTheme="minorEastAsia" w:hAnsiTheme="minorHAnsi" w:cstheme="minorBidi"/>
               <w:noProof/>
@@ -1995,7 +1995,7 @@
           <w:hyperlink w:anchor="_Toc125892825" w:history="1">
             <w:r>
               <w:rPr>
-                <w:rStyle w:val="Hyperlink"/>
+                <w:rStyle w:val="Hyperlinkki"/>
                 <w:noProof/>
               </w:rPr>
               <w:t>5.1</w:t>
@@ -2012,7 +2012,7 @@
             </w:r>
             <w:r>
               <w:rPr>
-                <w:rStyle w:val="Hyperlink"/>
+                <w:rStyle w:val="Hyperlinkki"/>
                 <w:noProof/>
               </w:rPr>
               <w:t>Laitteistoliittymät</w:t>
@@ -2069,7 +2069,7 @@
         </w:p>
         <w:p>
           <w:pPr>
-            <w:pStyle w:val="TOC2"/>
+            <w:pStyle w:val="Sisluet2"/>
             <w:rPr>
               <w:rFonts w:asciiTheme="minorHAnsi" w:eastAsiaTheme="minorEastAsia" w:hAnsiTheme="minorHAnsi" w:cstheme="minorBidi"/>
               <w:noProof/>
@@ -2081,7 +2081,7 @@
           <w:hyperlink w:anchor="_Toc125892826" w:history="1">
             <w:r>
               <w:rPr>
-                <w:rStyle w:val="Hyperlink"/>
+                <w:rStyle w:val="Hyperlinkki"/>
                 <w:noProof/>
               </w:rPr>
               <w:t>5.2</w:t>
@@ -2098,7 +2098,7 @@
             </w:r>
             <w:r>
               <w:rPr>
-                <w:rStyle w:val="Hyperlink"/>
+                <w:rStyle w:val="Hyperlinkki"/>
                 <w:noProof/>
               </w:rPr>
               <w:t>Ohjelmistoliittymät</w:t>
@@ -2155,7 +2155,7 @@
         </w:p>
         <w:p>
           <w:pPr>
-            <w:pStyle w:val="TOC2"/>
+            <w:pStyle w:val="Sisluet2"/>
             <w:rPr>
               <w:rFonts w:asciiTheme="minorHAnsi" w:eastAsiaTheme="minorEastAsia" w:hAnsiTheme="minorHAnsi" w:cstheme="minorBidi"/>
               <w:noProof/>
@@ -2167,7 +2167,7 @@
           <w:hyperlink w:anchor="_Toc125892827" w:history="1">
             <w:r>
               <w:rPr>
-                <w:rStyle w:val="Hyperlink"/>
+                <w:rStyle w:val="Hyperlinkki"/>
                 <w:noProof/>
               </w:rPr>
               <w:t>5.3</w:t>
@@ -2184,7 +2184,7 @@
             </w:r>
             <w:r>
               <w:rPr>
-                <w:rStyle w:val="Hyperlink"/>
+                <w:rStyle w:val="Hyperlinkki"/>
                 <w:noProof/>
               </w:rPr>
               <w:t>Tietoliikenneliittymät</w:t>
@@ -2241,7 +2241,7 @@
         </w:p>
         <w:p>
           <w:pPr>
-            <w:pStyle w:val="TOC1"/>
+            <w:pStyle w:val="Sisluet1"/>
             <w:rPr>
               <w:rFonts w:asciiTheme="minorHAnsi" w:eastAsiaTheme="minorEastAsia" w:hAnsiTheme="minorHAnsi" w:cstheme="minorBidi"/>
               <w:noProof/>
@@ -2253,7 +2253,7 @@
           <w:hyperlink w:anchor="_Toc125892828" w:history="1">
             <w:r>
               <w:rPr>
-                <w:rStyle w:val="Hyperlink"/>
+                <w:rStyle w:val="Hyperlinkki"/>
                 <w:noProof/>
               </w:rPr>
               <w:t>6</w:t>
@@ -2270,7 +2270,7 @@
             </w:r>
             <w:r>
               <w:rPr>
-                <w:rStyle w:val="Hyperlink"/>
+                <w:rStyle w:val="Hyperlinkki"/>
                 <w:noProof/>
               </w:rPr>
               <w:t>Muut ominaisuudet</w:t>
@@ -2327,7 +2327,7 @@
         </w:p>
         <w:p>
           <w:pPr>
-            <w:pStyle w:val="TOC2"/>
+            <w:pStyle w:val="Sisluet2"/>
             <w:rPr>
               <w:rFonts w:asciiTheme="minorHAnsi" w:eastAsiaTheme="minorEastAsia" w:hAnsiTheme="minorHAnsi" w:cstheme="minorBidi"/>
               <w:noProof/>
@@ -2339,7 +2339,7 @@
           <w:hyperlink w:anchor="_Toc125892829" w:history="1">
             <w:r>
               <w:rPr>
-                <w:rStyle w:val="Hyperlink"/>
+                <w:rStyle w:val="Hyperlinkki"/>
                 <w:noProof/>
               </w:rPr>
               <w:t>6.1</w:t>
@@ -2356,7 +2356,7 @@
             </w:r>
             <w:r>
               <w:rPr>
-                <w:rStyle w:val="Hyperlink"/>
+                <w:rStyle w:val="Hyperlinkki"/>
                 <w:noProof/>
               </w:rPr>
               <w:t>Suorituskyky ja vasteajat</w:t>
@@ -2413,7 +2413,7 @@
         </w:p>
         <w:p>
           <w:pPr>
-            <w:pStyle w:val="TOC2"/>
+            <w:pStyle w:val="Sisluet2"/>
             <w:rPr>
               <w:rFonts w:asciiTheme="minorHAnsi" w:eastAsiaTheme="minorEastAsia" w:hAnsiTheme="minorHAnsi" w:cstheme="minorBidi"/>
               <w:noProof/>
@@ -2425,7 +2425,7 @@
           <w:hyperlink w:anchor="_Toc125892830" w:history="1">
             <w:r>
               <w:rPr>
-                <w:rStyle w:val="Hyperlink"/>
+                <w:rStyle w:val="Hyperlinkki"/>
                 <w:noProof/>
               </w:rPr>
               <w:t>6.2</w:t>
@@ -2442,7 +2442,7 @@
             </w:r>
             <w:r>
               <w:rPr>
-                <w:rStyle w:val="Hyperlink"/>
+                <w:rStyle w:val="Hyperlinkki"/>
                 <w:noProof/>
               </w:rPr>
               <w:t>Saavutettavuus (availability), toipuminen, turvallisuus, suojaukset</w:t>
@@ -2499,7 +2499,7 @@
         </w:p>
         <w:p>
           <w:pPr>
-            <w:pStyle w:val="TOC2"/>
+            <w:pStyle w:val="Sisluet2"/>
             <w:rPr>
               <w:rFonts w:asciiTheme="minorHAnsi" w:eastAsiaTheme="minorEastAsia" w:hAnsiTheme="minorHAnsi" w:cstheme="minorBidi"/>
               <w:noProof/>
@@ -2511,7 +2511,7 @@
           <w:hyperlink w:anchor="_Toc125892831" w:history="1">
             <w:r>
               <w:rPr>
-                <w:rStyle w:val="Hyperlink"/>
+                <w:rStyle w:val="Hyperlinkki"/>
                 <w:noProof/>
               </w:rPr>
               <w:t>6.3</w:t>
@@ -2528,7 +2528,7 @@
             </w:r>
             <w:r>
               <w:rPr>
-                <w:rStyle w:val="Hyperlink"/>
+                <w:rStyle w:val="Hyperlinkki"/>
                 <w:noProof/>
               </w:rPr>
               <w:t>Ylläpidettävyys</w:t>
@@ -2585,7 +2585,7 @@
         </w:p>
         <w:p>
           <w:pPr>
-            <w:pStyle w:val="TOC2"/>
+            <w:pStyle w:val="Sisluet2"/>
             <w:rPr>
               <w:rFonts w:asciiTheme="minorHAnsi" w:eastAsiaTheme="minorEastAsia" w:hAnsiTheme="minorHAnsi" w:cstheme="minorBidi"/>
               <w:noProof/>
@@ -2597,7 +2597,7 @@
           <w:hyperlink w:anchor="_Toc125892832" w:history="1">
             <w:r>
               <w:rPr>
-                <w:rStyle w:val="Hyperlink"/>
+                <w:rStyle w:val="Hyperlinkki"/>
                 <w:noProof/>
               </w:rPr>
               <w:t>6.4</w:t>
@@ -2614,7 +2614,7 @@
             </w:r>
             <w:r>
               <w:rPr>
-                <w:rStyle w:val="Hyperlink"/>
+                <w:rStyle w:val="Hyperlinkki"/>
                 <w:noProof/>
               </w:rPr>
               <w:t>Siirrettävyys ja yhteensopivuus</w:t>
@@ -2671,7 +2671,7 @@
         </w:p>
         <w:p>
           <w:pPr>
-            <w:pStyle w:val="TOC2"/>
+            <w:pStyle w:val="Sisluet2"/>
             <w:rPr>
               <w:rFonts w:asciiTheme="minorHAnsi" w:eastAsiaTheme="minorEastAsia" w:hAnsiTheme="minorHAnsi" w:cstheme="minorBidi"/>
               <w:noProof/>
@@ -2683,7 +2683,7 @@
           <w:hyperlink w:anchor="_Toc125892833" w:history="1">
             <w:r>
               <w:rPr>
-                <w:rStyle w:val="Hyperlink"/>
+                <w:rStyle w:val="Hyperlinkki"/>
                 <w:noProof/>
               </w:rPr>
               <w:t>6.5</w:t>
@@ -2700,7 +2700,7 @@
             </w:r>
             <w:r>
               <w:rPr>
-                <w:rStyle w:val="Hyperlink"/>
+                <w:rStyle w:val="Hyperlinkki"/>
                 <w:noProof/>
               </w:rPr>
               <w:t>Operointi</w:t>
@@ -2757,7 +2757,7 @@
         </w:p>
         <w:p>
           <w:pPr>
-            <w:pStyle w:val="TOC2"/>
+            <w:pStyle w:val="Sisluet2"/>
             <w:rPr>
               <w:rFonts w:asciiTheme="minorHAnsi" w:eastAsiaTheme="minorEastAsia" w:hAnsiTheme="minorHAnsi" w:cstheme="minorBidi"/>
               <w:noProof/>
@@ -2769,7 +2769,7 @@
           <w:hyperlink w:anchor="_Toc125892834" w:history="1">
             <w:r>
               <w:rPr>
-                <w:rStyle w:val="Hyperlink"/>
+                <w:rStyle w:val="Hyperlinkki"/>
                 <w:noProof/>
               </w:rPr>
               <w:t>6.6</w:t>
@@ -2786,7 +2786,7 @@
             </w:r>
             <w:r>
               <w:rPr>
-                <w:rStyle w:val="Hyperlink"/>
+                <w:rStyle w:val="Hyperlinkki"/>
                 <w:noProof/>
               </w:rPr>
               <w:t>Käytettävyys (Usability), käytön tehokkuus, käyttäjien tyytyväisyys</w:t>
@@ -2843,7 +2843,7 @@
         </w:p>
         <w:p>
           <w:pPr>
-            <w:pStyle w:val="TOC1"/>
+            <w:pStyle w:val="Sisluet1"/>
             <w:rPr>
               <w:rFonts w:asciiTheme="minorHAnsi" w:eastAsiaTheme="minorEastAsia" w:hAnsiTheme="minorHAnsi" w:cstheme="minorBidi"/>
               <w:noProof/>
@@ -2855,7 +2855,7 @@
           <w:hyperlink w:anchor="_Toc125892835" w:history="1">
             <w:r>
               <w:rPr>
-                <w:rStyle w:val="Hyperlink"/>
+                <w:rStyle w:val="Hyperlinkki"/>
                 <w:noProof/>
               </w:rPr>
               <w:t>7</w:t>
@@ -2872,7 +2872,7 @@
             </w:r>
             <w:r>
               <w:rPr>
-                <w:rStyle w:val="Hyperlink"/>
+                <w:rStyle w:val="Hyperlinkki"/>
                 <w:noProof/>
               </w:rPr>
               <w:t>Suunnittelurajoitteet</w:t>
@@ -2929,7 +2929,7 @@
         </w:p>
         <w:p>
           <w:pPr>
-            <w:pStyle w:val="TOC2"/>
+            <w:pStyle w:val="Sisluet2"/>
             <w:rPr>
               <w:rFonts w:asciiTheme="minorHAnsi" w:eastAsiaTheme="minorEastAsia" w:hAnsiTheme="minorHAnsi" w:cstheme="minorBidi"/>
               <w:noProof/>
@@ -2941,7 +2941,7 @@
           <w:hyperlink w:anchor="_Toc125892836" w:history="1">
             <w:r>
               <w:rPr>
-                <w:rStyle w:val="Hyperlink"/>
+                <w:rStyle w:val="Hyperlinkki"/>
                 <w:noProof/>
               </w:rPr>
               <w:t>7.1</w:t>
@@ -2958,7 +2958,7 @@
             </w:r>
             <w:r>
               <w:rPr>
-                <w:rStyle w:val="Hyperlink"/>
+                <w:rStyle w:val="Hyperlinkki"/>
                 <w:noProof/>
               </w:rPr>
               <w:t>Standardit</w:t>
@@ -3015,7 +3015,7 @@
         </w:p>
         <w:p>
           <w:pPr>
-            <w:pStyle w:val="TOC2"/>
+            <w:pStyle w:val="Sisluet2"/>
             <w:rPr>
               <w:rFonts w:asciiTheme="minorHAnsi" w:eastAsiaTheme="minorEastAsia" w:hAnsiTheme="minorHAnsi" w:cstheme="minorBidi"/>
               <w:noProof/>
@@ -3027,7 +3027,7 @@
           <w:hyperlink w:anchor="_Toc125892837" w:history="1">
             <w:r>
               <w:rPr>
-                <w:rStyle w:val="Hyperlink"/>
+                <w:rStyle w:val="Hyperlinkki"/>
                 <w:noProof/>
               </w:rPr>
               <w:t>7.2</w:t>
@@ -3044,7 +3044,7 @@
             </w:r>
             <w:r>
               <w:rPr>
-                <w:rStyle w:val="Hyperlink"/>
+                <w:rStyle w:val="Hyperlinkki"/>
                 <w:noProof/>
               </w:rPr>
               <w:t>Laitteistorajoitteet</w:t>
@@ -3101,7 +3101,7 @@
         </w:p>
         <w:p>
           <w:pPr>
-            <w:pStyle w:val="TOC2"/>
+            <w:pStyle w:val="Sisluet2"/>
             <w:rPr>
               <w:rFonts w:asciiTheme="minorHAnsi" w:eastAsiaTheme="minorEastAsia" w:hAnsiTheme="minorHAnsi" w:cstheme="minorBidi"/>
               <w:noProof/>
@@ -3113,7 +3113,7 @@
           <w:hyperlink w:anchor="_Toc125892838" w:history="1">
             <w:r>
               <w:rPr>
-                <w:rStyle w:val="Hyperlink"/>
+                <w:rStyle w:val="Hyperlinkki"/>
                 <w:noProof/>
               </w:rPr>
               <w:t>7.3</w:t>
@@ -3130,7 +3130,7 @@
             </w:r>
             <w:r>
               <w:rPr>
-                <w:rStyle w:val="Hyperlink"/>
+                <w:rStyle w:val="Hyperlinkki"/>
                 <w:noProof/>
               </w:rPr>
               <w:t>Ohjelmistorajoitteet</w:t>
@@ -3187,7 +3187,7 @@
         </w:p>
         <w:p>
           <w:pPr>
-            <w:pStyle w:val="TOC2"/>
+            <w:pStyle w:val="Sisluet2"/>
             <w:rPr>
               <w:rFonts w:asciiTheme="minorHAnsi" w:eastAsiaTheme="minorEastAsia" w:hAnsiTheme="minorHAnsi" w:cstheme="minorBidi"/>
               <w:noProof/>
@@ -3199,7 +3199,7 @@
           <w:hyperlink w:anchor="_Toc125892839" w:history="1">
             <w:r>
               <w:rPr>
-                <w:rStyle w:val="Hyperlink"/>
+                <w:rStyle w:val="Hyperlinkki"/>
                 <w:noProof/>
               </w:rPr>
               <w:t>7.4</w:t>
@@ -3216,7 +3216,7 @@
             </w:r>
             <w:r>
               <w:rPr>
-                <w:rStyle w:val="Hyperlink"/>
+                <w:rStyle w:val="Hyperlinkki"/>
                 <w:noProof/>
               </w:rPr>
               <w:t>Muut rajoitteet</w:t>
@@ -3273,7 +3273,7 @@
         </w:p>
         <w:p>
           <w:pPr>
-            <w:pStyle w:val="TOC1"/>
+            <w:pStyle w:val="Sisluet1"/>
             <w:rPr>
               <w:rFonts w:asciiTheme="minorHAnsi" w:eastAsiaTheme="minorEastAsia" w:hAnsiTheme="minorHAnsi" w:cstheme="minorBidi"/>
               <w:noProof/>
@@ -3285,7 +3285,7 @@
           <w:hyperlink w:anchor="_Toc125892840" w:history="1">
             <w:r>
               <w:rPr>
-                <w:rStyle w:val="Hyperlink"/>
+                <w:rStyle w:val="Hyperlinkki"/>
                 <w:noProof/>
               </w:rPr>
               <w:t>8</w:t>
@@ -3302,7 +3302,7 @@
             </w:r>
             <w:r>
               <w:rPr>
-                <w:rStyle w:val="Hyperlink"/>
+                <w:rStyle w:val="Hyperlinkki"/>
                 <w:noProof/>
               </w:rPr>
               <w:t>Hylätyt ratkaisuvaihtoehdot</w:t>
@@ -3359,7 +3359,7 @@
         </w:p>
         <w:p>
           <w:pPr>
-            <w:pStyle w:val="TOC1"/>
+            <w:pStyle w:val="Sisluet1"/>
             <w:rPr>
               <w:rFonts w:asciiTheme="minorHAnsi" w:eastAsiaTheme="minorEastAsia" w:hAnsiTheme="minorHAnsi" w:cstheme="minorBidi"/>
               <w:noProof/>
@@ -3371,7 +3371,7 @@
           <w:hyperlink w:anchor="_Toc125892841" w:history="1">
             <w:r>
               <w:rPr>
-                <w:rStyle w:val="Hyperlink"/>
+                <w:rStyle w:val="Hyperlinkki"/>
                 <w:noProof/>
               </w:rPr>
               <w:t>9</w:t>
@@ -3388,7 +3388,7 @@
             </w:r>
             <w:r>
               <w:rPr>
-                <w:rStyle w:val="Hyperlink"/>
+                <w:rStyle w:val="Hyperlinkki"/>
                 <w:noProof/>
               </w:rPr>
               <w:t>Jatkokehitysajatuksia</w:t>
@@ -3445,7 +3445,7 @@
         </w:p>
         <w:p>
           <w:pPr>
-            <w:pStyle w:val="TOC1"/>
+            <w:pStyle w:val="Sisluet1"/>
             <w:rPr>
               <w:rFonts w:asciiTheme="minorHAnsi" w:eastAsiaTheme="minorEastAsia" w:hAnsiTheme="minorHAnsi" w:cstheme="minorBidi"/>
               <w:noProof/>
@@ -3457,7 +3457,7 @@
           <w:hyperlink w:anchor="_Toc125892842" w:history="1">
             <w:r>
               <w:rPr>
-                <w:rStyle w:val="Hyperlink"/>
+                <w:rStyle w:val="Hyperlinkki"/>
                 <w:noProof/>
               </w:rPr>
               <w:t>Lähteet</w:t>
@@ -3537,7 +3537,7 @@
     </w:p>
     <w:p>
       <w:pPr>
-        <w:pStyle w:val="Heading1"/>
+        <w:pStyle w:val="Otsikko1"/>
       </w:pPr>
       <w:bookmarkStart w:id="0" w:name="_Toc295830000"/>
       <w:bookmarkStart w:id="1" w:name="_Toc125892804"/>
@@ -3550,7 +3550,7 @@
     </w:p>
     <w:p>
       <w:pPr>
-        <w:pStyle w:val="Heading2"/>
+        <w:pStyle w:val="Otsikko2"/>
       </w:pPr>
       <w:bookmarkStart w:id="2" w:name="_Toc125892805"/>
       <w:r>
@@ -3576,7 +3576,7 @@
     </w:p>
     <w:p>
       <w:pPr>
-        <w:pStyle w:val="Heading2"/>
+        <w:pStyle w:val="Otsikko2"/>
       </w:pPr>
       <w:bookmarkStart w:id="3" w:name="_Toc125892806"/>
       <w:r>
@@ -3586,15 +3586,12 @@
     </w:p>
     <w:p>
       <w:r>
-        <w:t xml:space="preserve">Ohjelmisto on tarkoitettu osaksi </w:t>
-      </w:r>
-      <w:r>
-        <w:t>Ohjelmistokehitys-kurssia.</w:t>
-      </w:r>
-    </w:p>
-    <w:p>
-      <w:pPr>
-        <w:pStyle w:val="Heading2"/>
+        <w:t>Ohjelmisto on tarkoitettu osaksi Ohjelmistokehitys-kurssia.</w:t>
+      </w:r>
+    </w:p>
+    <w:p>
+      <w:pPr>
+        <w:pStyle w:val="Otsikko2"/>
       </w:pPr>
       <w:bookmarkStart w:id="4" w:name="_Toc125892807"/>
       <w:r>
@@ -3604,7 +3601,7 @@
     </w:p>
     <w:p>
       <w:pPr>
-        <w:pStyle w:val="Heading2"/>
+        <w:pStyle w:val="Otsikko2"/>
       </w:pPr>
       <w:bookmarkStart w:id="5" w:name="_Toc125892808"/>
       <w:r>
@@ -3614,7 +3611,7 @@
     </w:p>
     <w:p>
       <w:pPr>
-        <w:pStyle w:val="Heading2"/>
+        <w:pStyle w:val="Otsikko2"/>
       </w:pPr>
       <w:bookmarkStart w:id="6" w:name="_Toc125892809"/>
       <w:r>
@@ -3640,7 +3637,7 @@
     </w:p>
     <w:p>
       <w:pPr>
-        <w:pStyle w:val="Heading1"/>
+        <w:pStyle w:val="Otsikko1"/>
       </w:pPr>
       <w:r>
         <w:lastRenderedPageBreak/>
@@ -3650,7 +3647,7 @@
     </w:p>
     <w:p>
       <w:pPr>
-        <w:pStyle w:val="Heading2"/>
+        <w:pStyle w:val="Otsikko2"/>
       </w:pPr>
       <w:bookmarkStart w:id="8" w:name="_Toc125892811"/>
       <w:r>
@@ -3673,7 +3670,7 @@
     </w:p>
     <w:p>
       <w:pPr>
-        <w:pStyle w:val="Heading2"/>
+        <w:pStyle w:val="Otsikko2"/>
       </w:pPr>
       <w:bookmarkStart w:id="9" w:name="_Toc125892812"/>
       <w:r>
@@ -3688,7 +3685,7 @@
     </w:p>
     <w:p>
       <w:pPr>
-        <w:pStyle w:val="Heading2"/>
+        <w:pStyle w:val="Otsikko2"/>
       </w:pPr>
       <w:bookmarkStart w:id="10" w:name="_Toc125892813"/>
       <w:r>
@@ -3704,7 +3701,7 @@
     <w:p/>
     <w:p>
       <w:pPr>
-        <w:pStyle w:val="Heading2"/>
+        <w:pStyle w:val="Otsikko2"/>
       </w:pPr>
       <w:bookmarkStart w:id="11" w:name="_Toc125892814"/>
       <w:r>
@@ -3714,7 +3711,7 @@
     </w:p>
     <w:p>
       <w:pPr>
-        <w:pStyle w:val="Heading2"/>
+        <w:pStyle w:val="Otsikko2"/>
       </w:pPr>
       <w:bookmarkStart w:id="12" w:name="_Toc125892815"/>
       <w:r>
@@ -3740,7 +3737,7 @@
     </w:p>
     <w:p>
       <w:pPr>
-        <w:pStyle w:val="Heading1"/>
+        <w:pStyle w:val="Otsikko1"/>
       </w:pPr>
       <w:r>
         <w:lastRenderedPageBreak/>
@@ -3750,7 +3747,7 @@
     </w:p>
     <w:p>
       <w:pPr>
-        <w:pStyle w:val="Heading2"/>
+        <w:pStyle w:val="Otsikko2"/>
       </w:pPr>
       <w:bookmarkStart w:id="14" w:name="_Toc125892817"/>
       <w:r>
@@ -3765,7 +3762,7 @@
     </w:p>
     <w:p>
       <w:pPr>
-        <w:pStyle w:val="ListParagraph"/>
+        <w:pStyle w:val="Luettelokappale"/>
         <w:numPr>
           <w:ilvl w:val="0"/>
           <w:numId w:val="5"/>
@@ -3777,7 +3774,7 @@
     </w:p>
     <w:p>
       <w:pPr>
-        <w:pStyle w:val="ListParagraph"/>
+        <w:pStyle w:val="Luettelokappale"/>
         <w:numPr>
           <w:ilvl w:val="0"/>
           <w:numId w:val="5"/>
@@ -3789,7 +3786,7 @@
     </w:p>
     <w:p>
       <w:pPr>
-        <w:pStyle w:val="ListParagraph"/>
+        <w:pStyle w:val="Luettelokappale"/>
         <w:numPr>
           <w:ilvl w:val="0"/>
           <w:numId w:val="5"/>
@@ -3801,7 +3798,7 @@
     </w:p>
     <w:p>
       <w:pPr>
-        <w:pStyle w:val="ListParagraph"/>
+        <w:pStyle w:val="Luettelokappale"/>
         <w:numPr>
           <w:ilvl w:val="0"/>
           <w:numId w:val="5"/>
@@ -3813,7 +3810,7 @@
     </w:p>
     <w:p>
       <w:pPr>
-        <w:pStyle w:val="ListParagraph"/>
+        <w:pStyle w:val="Luettelokappale"/>
         <w:numPr>
           <w:ilvl w:val="0"/>
           <w:numId w:val="5"/>
@@ -3825,7 +3822,7 @@
     </w:p>
     <w:p>
       <w:pPr>
-        <w:pStyle w:val="ListParagraph"/>
+        <w:pStyle w:val="Luettelokappale"/>
         <w:numPr>
           <w:ilvl w:val="0"/>
           <w:numId w:val="5"/>
@@ -3842,7 +3839,7 @@
     </w:p>
     <w:p>
       <w:pPr>
-        <w:pStyle w:val="Heading2"/>
+        <w:pStyle w:val="Otsikko2"/>
       </w:pPr>
       <w:bookmarkStart w:id="15" w:name="_Toc125892818"/>
       <w:r>
@@ -3852,7 +3849,7 @@
     </w:p>
     <w:p>
       <w:pPr>
-        <w:pStyle w:val="Heading2"/>
+        <w:pStyle w:val="Otsikko2"/>
       </w:pPr>
       <w:bookmarkStart w:id="16" w:name="_Toc125892819"/>
       <w:r>
@@ -3867,7 +3864,7 @@
     </w:p>
     <w:p>
       <w:pPr>
-        <w:pStyle w:val="Heading2"/>
+        <w:pStyle w:val="Otsikko2"/>
       </w:pPr>
       <w:bookmarkStart w:id="17" w:name="_Toc125892820"/>
       <w:r>
@@ -3882,7 +3879,7 @@
     </w:p>
     <w:p>
       <w:pPr>
-        <w:pStyle w:val="Heading2"/>
+        <w:pStyle w:val="Otsikko2"/>
       </w:pPr>
       <w:bookmarkStart w:id="18" w:name="_Toc125892821"/>
       <w:r>
@@ -3913,7 +3910,7 @@
     </w:p>
     <w:p>
       <w:pPr>
-        <w:pStyle w:val="Heading1"/>
+        <w:pStyle w:val="Otsikko1"/>
       </w:pPr>
       <w:r>
         <w:lastRenderedPageBreak/>
@@ -3923,7 +3920,7 @@
     </w:p>
     <w:p>
       <w:pPr>
-        <w:pStyle w:val="Heading2"/>
+        <w:pStyle w:val="Otsikko2"/>
       </w:pPr>
       <w:bookmarkStart w:id="20" w:name="_Toc125892823"/>
       <w:r>
@@ -3933,7 +3930,7 @@
     </w:p>
     <w:p>
       <w:pPr>
-        <w:pStyle w:val="Heading3"/>
+        <w:pStyle w:val="Otsikko3"/>
       </w:pPr>
       <w:r>
         <w:t xml:space="preserve">Käyttäjä voi </w:t>
@@ -3947,16 +3944,16 @@
     </w:p>
     <w:p>
       <w:pPr>
-        <w:pStyle w:val="Heading3"/>
+        <w:pStyle w:val="Otsikko3"/>
       </w:pPr>
       <w:r>
         <w:t xml:space="preserve">Käyttäjä voi </w:t>
       </w:r>
       <w:r>
-        <w:t>l</w:t>
-      </w:r>
-      <w:r>
-        <w:t>uokitella niitä</w:t>
+        <w:t xml:space="preserve">luokitella </w:t>
+      </w:r>
+      <w:r>
+        <w:t>tehtäviä</w:t>
       </w:r>
       <w:r>
         <w:t xml:space="preserve"> (Topias)</w:t>
@@ -3964,7 +3961,62 @@
     </w:p>
     <w:p>
       <w:pPr>
-        <w:pStyle w:val="Heading3"/>
+        <w:pStyle w:val="Perusteksti"/>
+        <w:ind w:left="720"/>
+      </w:pPr>
+      <w:r>
+        <w:t xml:space="preserve">Osana ohjelman käyttöä käyttäjän tulee voida luokitella tehtäviä erilaisilla kuvailevilla </w:t>
+      </w:r>
+      <w:proofErr w:type="spellStart"/>
+      <w:r>
+        <w:t>tägeillä</w:t>
+      </w:r>
+      <w:proofErr w:type="spellEnd"/>
+      <w:r>
+        <w:t xml:space="preserve">. Tehtäväluokkia tulee voida luoda vapaasti. Uudelle ja vanhalle tehtävälle tulee olla mahdollista lisätä jokin kuvaava </w:t>
+      </w:r>
+      <w:proofErr w:type="spellStart"/>
+      <w:r>
+        <w:t>tägi</w:t>
+      </w:r>
+      <w:proofErr w:type="spellEnd"/>
+      <w:r>
+        <w:t xml:space="preserve">. Tällaisia luokkia voisi olla esimerkiksi </w:t>
+      </w:r>
+      <w:r>
+        <w:rPr>
+          <w:i/>
+          <w:iCs/>
+        </w:rPr>
+        <w:t xml:space="preserve">Bugit, Lisätoiminnallisuudet </w:t>
+      </w:r>
+      <w:r>
+        <w:t xml:space="preserve">tai aihealueeseen liittyvät erilaiset luokittelut. Esimerkiksi jos ohjelmistoa käytettäisiin kaupan alan tehtävänhallintaan, voisi luokkia olla </w:t>
+      </w:r>
+      <w:r>
+        <w:rPr>
+          <w:i/>
+          <w:iCs/>
+        </w:rPr>
+        <w:t xml:space="preserve">”Kaupassa tehtävät työt” </w:t>
+      </w:r>
+      <w:r>
+        <w:t>ja ”</w:t>
+      </w:r>
+      <w:r>
+        <w:rPr>
+          <w:i/>
+          <w:iCs/>
+        </w:rPr>
+        <w:t>Varastolla tehtävät työt”</w:t>
+      </w:r>
+      <w:r>
+        <w:t xml:space="preserve">. </w:t>
+      </w:r>
+    </w:p>
+    <w:p>
+      <w:pPr>
+        <w:pStyle w:val="Otsikko3"/>
       </w:pPr>
       <w:r>
         <w:t xml:space="preserve"> </w:t>
@@ -3981,7 +4033,7 @@
     </w:p>
     <w:p>
       <w:pPr>
-        <w:pStyle w:val="Heading3"/>
+        <w:pStyle w:val="Otsikko3"/>
       </w:pPr>
       <w:r>
         <w:t xml:space="preserve">Käyttäjä voi </w:t>
@@ -4032,7 +4084,7 @@
     </w:p>
     <w:p>
       <w:pPr>
-        <w:pStyle w:val="Heading1"/>
+        <w:pStyle w:val="Otsikko1"/>
       </w:pPr>
       <w:r>
         <w:t>Muut ominaisuudet</w:t>
@@ -4041,7 +4093,7 @@
     </w:p>
     <w:p>
       <w:pPr>
-        <w:pStyle w:val="Heading2"/>
+        <w:pStyle w:val="Otsikko2"/>
       </w:pPr>
       <w:bookmarkStart w:id="23" w:name="_Toc125892829"/>
       <w:r>
@@ -4056,7 +4108,7 @@
     </w:p>
     <w:p>
       <w:pPr>
-        <w:pStyle w:val="Heading2"/>
+        <w:pStyle w:val="Otsikko2"/>
       </w:pPr>
       <w:bookmarkStart w:id="24" w:name="_Toc125892830"/>
       <w:r>
@@ -4074,7 +4126,7 @@
     </w:p>
     <w:p>
       <w:pPr>
-        <w:pStyle w:val="Heading2"/>
+        <w:pStyle w:val="Otsikko2"/>
       </w:pPr>
       <w:bookmarkStart w:id="25" w:name="_Toc125892831"/>
       <w:r>
@@ -4084,7 +4136,7 @@
     </w:p>
     <w:p>
       <w:pPr>
-        <w:pStyle w:val="Heading2"/>
+        <w:pStyle w:val="Otsikko2"/>
       </w:pPr>
       <w:bookmarkStart w:id="26" w:name="_Toc125892832"/>
       <w:r>
@@ -4094,7 +4146,7 @@
     </w:p>
     <w:p>
       <w:pPr>
-        <w:pStyle w:val="Heading2"/>
+        <w:pStyle w:val="Otsikko2"/>
       </w:pPr>
       <w:bookmarkStart w:id="27" w:name="_Toc125892833"/>
       <w:r>
@@ -4104,7 +4156,7 @@
     </w:p>
     <w:p>
       <w:pPr>
-        <w:pStyle w:val="Heading2"/>
+        <w:pStyle w:val="Otsikko2"/>
       </w:pPr>
       <w:bookmarkStart w:id="28" w:name="_Toc125892834"/>
       <w:r>
@@ -4166,7 +4218,7 @@
     </w:p>
     <w:p>
       <w:pPr>
-        <w:pStyle w:val="Heading1"/>
+        <w:pStyle w:val="Otsikko1"/>
       </w:pPr>
       <w:r>
         <w:t>Jatkokehitysajatuksia</w:t>
@@ -4175,12 +4227,12 @@
     </w:p>
     <w:p>
       <w:pPr>
-        <w:pStyle w:val="Caption"/>
-      </w:pPr>
-    </w:p>
-    <w:p>
-      <w:pPr>
-        <w:pStyle w:val="Caption"/>
+        <w:pStyle w:val="Kuvaotsikko"/>
+      </w:pPr>
+    </w:p>
+    <w:p>
+      <w:pPr>
+        <w:pStyle w:val="Kuvaotsikko"/>
       </w:pPr>
       <w:r>
         <w:br w:type="page"/>
@@ -4270,7 +4322,7 @@
 <w:hdr xmlns:wpc="http://schemas.microsoft.com/office/word/2010/wordprocessingCanvas" xmlns:cx="http://schemas.microsoft.com/office/drawing/2014/chartex" xmlns:cx1="http://schemas.microsoft.com/office/drawing/2015/9/8/chartex" xmlns:cx2="http://schemas.microsoft.com/office/drawing/2015/10/21/chartex" xmlns:cx3="http://schemas.microsoft.com/office/drawing/2016/5/9/chartex" xmlns:cx4="http://schemas.microsoft.com/office/drawing/2016/5/10/chartex" xmlns:cx5="http://schemas.microsoft.com/office/drawing/2016/5/11/chartex" xmlns:cx6="http://schemas.microsoft.com/office/drawing/2016/5/12/chartex" xmlns:cx7="http://schemas.microsoft.com/office/drawing/2016/5/13/chartex" xmlns:cx8="http://schemas.microsoft.com/office/drawing/2016/5/14/chartex" xmlns:mc="http://schemas.openxmlformats.org/markup-compatibility/2006" xmlns:aink="http://schemas.microsoft.com/office/drawing/2016/ink" xmlns:am3d="http://schemas.microsoft.com/office/drawing/2017/model3d" xmlns:o="urn:schemas-microsoft-com:office:office" xmlns:oel="http://schemas.microsoft.com/office/2019/extlst" xmlns:r="http://schemas.openxmlformats.org/officeDocument/2006/relationships" xmlns:m="http://schemas.openxmlformats.org/officeDocument/2006/math" xmlns:v="urn:schemas-microsoft-com:vml" xmlns:wp14="http://schemas.microsoft.com/office/word/2010/wordprocessingDrawing" xmlns:wp="http://schemas.openxmlformats.org/drawingml/2006/wordprocessingDrawing" xmlns:w10="urn:schemas-microsoft-com:office:word" xmlns:w="http://schemas.openxmlformats.org/wordprocessingml/2006/main" xmlns:w14="http://schemas.microsoft.com/office/word/2010/wordml" xmlns:w15="http://schemas.microsoft.com/office/word/2012/wordml" xmlns:w16cex="http://schemas.microsoft.com/office/word/2018/wordml/cex" xmlns:w16cid="http://schemas.microsoft.com/office/word/2016/wordml/cid" xmlns:w16="http://schemas.microsoft.com/office/word/2018/wordml" xmlns:w16sdtdh="http://schemas.microsoft.com/office/word/2020/wordml/sdtdatahash" xmlns:w16se="http://schemas.microsoft.com/office/word/2015/wordml/symex" xmlns:wpg="http://schemas.microsoft.com/office/word/2010/wordprocessingGroup" xmlns:wpi="http://schemas.microsoft.com/office/word/2010/wordprocessingInk" xmlns:wne="http://schemas.microsoft.com/office/word/2006/wordml" xmlns:wps="http://schemas.microsoft.com/office/word/2010/wordprocessingShape" mc:Ignorable="w14 w15 w16se w16cid w16 w16cex w16sdtdh wp14">
   <w:p>
     <w:pPr>
-      <w:pStyle w:val="Header"/>
+      <w:pStyle w:val="Yltunniste"/>
     </w:pPr>
   </w:p>
 </w:hdr>
@@ -4280,7 +4332,7 @@
 <w:hdr xmlns:wpc="http://schemas.microsoft.com/office/word/2010/wordprocessingCanvas" xmlns:cx="http://schemas.microsoft.com/office/drawing/2014/chartex" xmlns:cx1="http://schemas.microsoft.com/office/drawing/2015/9/8/chartex" xmlns:cx2="http://schemas.microsoft.com/office/drawing/2015/10/21/chartex" xmlns:cx3="http://schemas.microsoft.com/office/drawing/2016/5/9/chartex" xmlns:cx4="http://schemas.microsoft.com/office/drawing/2016/5/10/chartex" xmlns:cx5="http://schemas.microsoft.com/office/drawing/2016/5/11/chartex" xmlns:cx6="http://schemas.microsoft.com/office/drawing/2016/5/12/chartex" xmlns:cx7="http://schemas.microsoft.com/office/drawing/2016/5/13/chartex" xmlns:cx8="http://schemas.microsoft.com/office/drawing/2016/5/14/chartex" xmlns:mc="http://schemas.openxmlformats.org/markup-compatibility/2006" xmlns:aink="http://schemas.microsoft.com/office/drawing/2016/ink" xmlns:am3d="http://schemas.microsoft.com/office/drawing/2017/model3d" xmlns:o="urn:schemas-microsoft-com:office:office" xmlns:oel="http://schemas.microsoft.com/office/2019/extlst" xmlns:r="http://schemas.openxmlformats.org/officeDocument/2006/relationships" xmlns:m="http://schemas.openxmlformats.org/officeDocument/2006/math" xmlns:v="urn:schemas-microsoft-com:vml" xmlns:wp14="http://schemas.microsoft.com/office/word/2010/wordprocessingDrawing" xmlns:wp="http://schemas.openxmlformats.org/drawingml/2006/wordprocessingDrawing" xmlns:w10="urn:schemas-microsoft-com:office:word" xmlns:w="http://schemas.openxmlformats.org/wordprocessingml/2006/main" xmlns:w14="http://schemas.microsoft.com/office/word/2010/wordml" xmlns:w15="http://schemas.microsoft.com/office/word/2012/wordml" xmlns:w16cex="http://schemas.microsoft.com/office/word/2018/wordml/cex" xmlns:w16cid="http://schemas.microsoft.com/office/word/2016/wordml/cid" xmlns:w16="http://schemas.microsoft.com/office/word/2018/wordml" xmlns:w16sdtdh="http://schemas.microsoft.com/office/word/2020/wordml/sdtdatahash" xmlns:w16se="http://schemas.microsoft.com/office/word/2015/wordml/symex" xmlns:wpg="http://schemas.microsoft.com/office/word/2010/wordprocessingGroup" xmlns:wpi="http://schemas.microsoft.com/office/word/2010/wordprocessingInk" xmlns:wne="http://schemas.microsoft.com/office/word/2006/wordml" xmlns:wps="http://schemas.microsoft.com/office/word/2010/wordprocessingShape" mc:Ignorable="w14 w15 w16se w16cid w16 w16cex w16sdtdh wp14">
   <w:p>
     <w:pPr>
-      <w:pStyle w:val="Header"/>
+      <w:pStyle w:val="Yltunniste"/>
       <w:jc w:val="left"/>
     </w:pPr>
   </w:p>
@@ -4383,7 +4435,7 @@
     <w:lvl w:ilvl="0" w:tplc="C9F07484">
       <w:start w:val="1"/>
       <w:numFmt w:val="bullet"/>
-      <w:pStyle w:val="ListParagraph"/>
+      <w:pStyle w:val="Luettelokappale"/>
       <w:lvlText w:val=""/>
       <w:lvlJc w:val="left"/>
       <w:pPr>
@@ -4500,7 +4552,7 @@
     <w:lvl w:ilvl="0">
       <w:start w:val="1"/>
       <w:numFmt w:val="decimal"/>
-      <w:pStyle w:val="Heading1"/>
+      <w:pStyle w:val="Otsikko1"/>
       <w:lvlText w:val="%1"/>
       <w:lvlJc w:val="left"/>
       <w:pPr>
@@ -4510,7 +4562,7 @@
     <w:lvl w:ilvl="1">
       <w:start w:val="1"/>
       <w:numFmt w:val="decimal"/>
-      <w:pStyle w:val="Heading2"/>
+      <w:pStyle w:val="Otsikko2"/>
       <w:lvlText w:val="%1.%2"/>
       <w:lvlJc w:val="left"/>
       <w:pPr>
@@ -4520,7 +4572,7 @@
     <w:lvl w:ilvl="2">
       <w:start w:val="1"/>
       <w:numFmt w:val="decimal"/>
-      <w:pStyle w:val="Heading3"/>
+      <w:pStyle w:val="Otsikko3"/>
       <w:lvlText w:val="%1.%2.%3"/>
       <w:lvlJc w:val="left"/>
       <w:pPr>
@@ -4539,7 +4591,7 @@
     <w:lvl w:ilvl="4">
       <w:start w:val="1"/>
       <w:numFmt w:val="decimal"/>
-      <w:pStyle w:val="Heading5"/>
+      <w:pStyle w:val="Otsikko5"/>
       <w:lvlText w:val="%1.%2.%3.%4.%5"/>
       <w:lvlJc w:val="left"/>
       <w:pPr>
@@ -4549,7 +4601,7 @@
     <w:lvl w:ilvl="5">
       <w:start w:val="1"/>
       <w:numFmt w:val="decimal"/>
-      <w:pStyle w:val="Heading6"/>
+      <w:pStyle w:val="Otsikko6"/>
       <w:lvlText w:val="%1.%2.%3.%4.%5.%6"/>
       <w:lvlJc w:val="left"/>
       <w:pPr>
@@ -4559,7 +4611,7 @@
     <w:lvl w:ilvl="6">
       <w:start w:val="1"/>
       <w:numFmt w:val="decimal"/>
-      <w:pStyle w:val="Heading7"/>
+      <w:pStyle w:val="Otsikko7"/>
       <w:lvlText w:val="%1.%2.%3.%4.%5.%6.%7"/>
       <w:lvlJc w:val="left"/>
       <w:pPr>
@@ -4569,7 +4621,7 @@
     <w:lvl w:ilvl="7">
       <w:start w:val="1"/>
       <w:numFmt w:val="decimal"/>
-      <w:pStyle w:val="Heading8"/>
+      <w:pStyle w:val="Otsikko8"/>
       <w:lvlText w:val="%1.%2.%3.%4.%5.%6.%7.%8"/>
       <w:lvlJc w:val="left"/>
       <w:pPr>
@@ -4579,7 +4631,7 @@
     <w:lvl w:ilvl="8">
       <w:start w:val="1"/>
       <w:numFmt w:val="decimal"/>
-      <w:pStyle w:val="Heading9"/>
+      <w:pStyle w:val="Otsikko9"/>
       <w:lvlText w:val="%1.%2.%3.%4.%5.%6.%7.%8.%9"/>
       <w:lvlJc w:val="left"/>
       <w:pPr>
@@ -5238,7 +5290,7 @@
     <w:lsdException w:name="Unresolved Mention" w:semiHidden="1" w:unhideWhenUsed="1"/>
     <w:lsdException w:name="Smart Link" w:semiHidden="1" w:unhideWhenUsed="1"/>
   </w:latentStyles>
-  <w:style w:type="paragraph" w:default="1" w:styleId="Normal">
+  <w:style w:type="paragraph" w:default="1" w:styleId="Normaali">
     <w:name w:val="Normal"/>
     <w:uiPriority w:val="1"/>
     <w:qFormat/>
@@ -5247,11 +5299,11 @@
       <w:spacing w:before="360" w:after="360"/>
     </w:pPr>
   </w:style>
-  <w:style w:type="paragraph" w:styleId="Heading1">
+  <w:style w:type="paragraph" w:styleId="Otsikko1">
     <w:name w:val="heading 1"/>
-    <w:basedOn w:val="Normal"/>
-    <w:next w:val="Normal"/>
-    <w:link w:val="Heading1Char"/>
+    <w:basedOn w:val="Normaali"/>
+    <w:next w:val="Normaali"/>
+    <w:link w:val="Otsikko1Char"/>
     <w:qFormat/>
     <w:rsid w:val="00077A37"/>
     <w:pPr>
@@ -5271,11 +5323,11 @@
       <w:szCs w:val="28"/>
     </w:rPr>
   </w:style>
-  <w:style w:type="paragraph" w:styleId="Heading2">
+  <w:style w:type="paragraph" w:styleId="Otsikko2">
     <w:name w:val="heading 2"/>
-    <w:basedOn w:val="Normal"/>
-    <w:next w:val="Normal"/>
-    <w:link w:val="Heading2Char"/>
+    <w:basedOn w:val="Normaali"/>
+    <w:next w:val="Normaali"/>
+    <w:link w:val="Otsikko2Char"/>
     <w:qFormat/>
     <w:rsid w:val="00077A37"/>
     <w:pPr>
@@ -5295,11 +5347,11 @@
       <w:sz w:val="26"/>
     </w:rPr>
   </w:style>
-  <w:style w:type="paragraph" w:styleId="Heading3">
+  <w:style w:type="paragraph" w:styleId="Otsikko3">
     <w:name w:val="heading 3"/>
-    <w:basedOn w:val="Normal"/>
+    <w:basedOn w:val="Normaali"/>
     <w:next w:val="Perusteksti"/>
-    <w:link w:val="Heading3Char"/>
+    <w:link w:val="Otsikko3Char"/>
     <w:qFormat/>
     <w:rsid w:val="00077A37"/>
     <w:pPr>
@@ -5318,11 +5370,11 @@
       <w:bCs/>
     </w:rPr>
   </w:style>
-  <w:style w:type="paragraph" w:styleId="Heading4">
+  <w:style w:type="paragraph" w:styleId="Otsikko4">
     <w:name w:val="heading 4"/>
-    <w:basedOn w:val="Heading3"/>
+    <w:basedOn w:val="Otsikko3"/>
     <w:next w:val="Perusteksti"/>
-    <w:link w:val="Heading4Char"/>
+    <w:link w:val="Otsikko4Char"/>
     <w:unhideWhenUsed/>
     <w:rsid w:val="00077A37"/>
     <w:pPr>
@@ -5341,11 +5393,11 @@
       <w:iCs/>
     </w:rPr>
   </w:style>
-  <w:style w:type="paragraph" w:styleId="Heading5">
+  <w:style w:type="paragraph" w:styleId="Otsikko5">
     <w:name w:val="heading 5"/>
-    <w:basedOn w:val="Normal"/>
-    <w:next w:val="Normal"/>
-    <w:link w:val="Heading5Char"/>
+    <w:basedOn w:val="Normaali"/>
+    <w:next w:val="Normaali"/>
+    <w:link w:val="Otsikko5Char"/>
     <w:uiPriority w:val="99"/>
     <w:semiHidden/>
     <w:rsid w:val="00077A37"/>
@@ -5364,11 +5416,11 @@
       <w:color w:val="243F60" w:themeColor="accent1" w:themeShade="7F"/>
     </w:rPr>
   </w:style>
-  <w:style w:type="paragraph" w:styleId="Heading6">
+  <w:style w:type="paragraph" w:styleId="Otsikko6">
     <w:name w:val="heading 6"/>
-    <w:basedOn w:val="Normal"/>
-    <w:next w:val="Normal"/>
-    <w:link w:val="Heading6Char"/>
+    <w:basedOn w:val="Normaali"/>
+    <w:next w:val="Normaali"/>
+    <w:link w:val="Otsikko6Char"/>
     <w:uiPriority w:val="99"/>
     <w:semiHidden/>
     <w:rsid w:val="00077A37"/>
@@ -5389,11 +5441,11 @@
       <w:color w:val="243F60" w:themeColor="accent1" w:themeShade="7F"/>
     </w:rPr>
   </w:style>
-  <w:style w:type="paragraph" w:styleId="Heading7">
+  <w:style w:type="paragraph" w:styleId="Otsikko7">
     <w:name w:val="heading 7"/>
-    <w:basedOn w:val="Normal"/>
-    <w:next w:val="Normal"/>
-    <w:link w:val="Heading7Char"/>
+    <w:basedOn w:val="Normaali"/>
+    <w:next w:val="Normaali"/>
+    <w:link w:val="Otsikko7Char"/>
     <w:uiPriority w:val="99"/>
     <w:semiHidden/>
     <w:rsid w:val="00077A37"/>
@@ -5414,11 +5466,11 @@
       <w:color w:val="404040" w:themeColor="text1" w:themeTint="BF"/>
     </w:rPr>
   </w:style>
-  <w:style w:type="paragraph" w:styleId="Heading8">
+  <w:style w:type="paragraph" w:styleId="Otsikko8">
     <w:name w:val="heading 8"/>
-    <w:basedOn w:val="Normal"/>
-    <w:next w:val="Normal"/>
-    <w:link w:val="Heading8Char"/>
+    <w:basedOn w:val="Normaali"/>
+    <w:next w:val="Normaali"/>
+    <w:link w:val="Otsikko8Char"/>
     <w:uiPriority w:val="99"/>
     <w:semiHidden/>
     <w:rsid w:val="00077A37"/>
@@ -5439,11 +5491,11 @@
       <w:szCs w:val="20"/>
     </w:rPr>
   </w:style>
-  <w:style w:type="paragraph" w:styleId="Heading9">
+  <w:style w:type="paragraph" w:styleId="Otsikko9">
     <w:name w:val="heading 9"/>
-    <w:basedOn w:val="Normal"/>
-    <w:next w:val="Normal"/>
-    <w:link w:val="Heading9Char"/>
+    <w:basedOn w:val="Normaali"/>
+    <w:next w:val="Normaali"/>
+    <w:link w:val="Otsikko9Char"/>
     <w:uiPriority w:val="99"/>
     <w:semiHidden/>
     <w:rsid w:val="00077A37"/>
@@ -5466,13 +5518,13 @@
       <w:szCs w:val="20"/>
     </w:rPr>
   </w:style>
-  <w:style w:type="character" w:default="1" w:styleId="DefaultParagraphFont">
+  <w:style w:type="character" w:default="1" w:styleId="Kappaleenoletusfontti">
     <w:name w:val="Default Paragraph Font"/>
     <w:uiPriority w:val="1"/>
     <w:semiHidden/>
     <w:unhideWhenUsed/>
   </w:style>
-  <w:style w:type="table" w:default="1" w:styleId="TableNormal">
+  <w:style w:type="table" w:default="1" w:styleId="Normaalitaulukko">
     <w:name w:val="Normal Table"/>
     <w:uiPriority w:val="99"/>
     <w:semiHidden/>
@@ -5487,16 +5539,16 @@
       </w:tblCellMar>
     </w:tblPr>
   </w:style>
-  <w:style w:type="numbering" w:default="1" w:styleId="NoList">
+  <w:style w:type="numbering" w:default="1" w:styleId="Eiluetteloa">
     <w:name w:val="No List"/>
     <w:uiPriority w:val="99"/>
     <w:semiHidden/>
     <w:unhideWhenUsed/>
   </w:style>
-  <w:style w:type="character" w:customStyle="1" w:styleId="Heading1Char">
-    <w:name w:val="Heading 1 Char"/>
-    <w:basedOn w:val="DefaultParagraphFont"/>
-    <w:link w:val="Heading1"/>
+  <w:style w:type="character" w:customStyle="1" w:styleId="Otsikko1Char">
+    <w:name w:val="Otsikko 1 Char"/>
+    <w:basedOn w:val="Kappaleenoletusfontti"/>
+    <w:link w:val="Otsikko1"/>
     <w:rsid w:val="00B84B40"/>
     <w:rPr>
       <w:rFonts w:eastAsiaTheme="majorEastAsia"/>
@@ -5507,10 +5559,10 @@
       <w:szCs w:val="28"/>
     </w:rPr>
   </w:style>
-  <w:style w:type="character" w:customStyle="1" w:styleId="Heading2Char">
-    <w:name w:val="Heading 2 Char"/>
-    <w:basedOn w:val="DefaultParagraphFont"/>
-    <w:link w:val="Heading2"/>
+  <w:style w:type="character" w:customStyle="1" w:styleId="Otsikko2Char">
+    <w:name w:val="Otsikko 2 Char"/>
+    <w:basedOn w:val="Kappaleenoletusfontti"/>
+    <w:link w:val="Otsikko2"/>
     <w:rsid w:val="00B84B40"/>
     <w:rPr>
       <w:rFonts w:eastAsiaTheme="majorEastAsia"/>
@@ -5520,10 +5572,10 @@
       <w:sz w:val="26"/>
     </w:rPr>
   </w:style>
-  <w:style w:type="character" w:customStyle="1" w:styleId="Heading3Char">
-    <w:name w:val="Heading 3 Char"/>
-    <w:basedOn w:val="DefaultParagraphFont"/>
-    <w:link w:val="Heading3"/>
+  <w:style w:type="character" w:customStyle="1" w:styleId="Otsikko3Char">
+    <w:name w:val="Otsikko 3 Char"/>
+    <w:basedOn w:val="Kappaleenoletusfontti"/>
+    <w:link w:val="Otsikko3"/>
     <w:rsid w:val="00B84B40"/>
     <w:rPr>
       <w:rFonts w:eastAsiaTheme="majorEastAsia"/>
@@ -5534,15 +5586,15 @@
   </w:style>
   <w:style w:type="paragraph" w:customStyle="1" w:styleId="Perusteksti">
     <w:name w:val="Perusteksti"/>
-    <w:basedOn w:val="Normal"/>
+    <w:basedOn w:val="Normaali"/>
     <w:link w:val="PerustekstiChar"/>
     <w:qFormat/>
     <w:rsid w:val="00077A37"/>
   </w:style>
-  <w:style w:type="paragraph" w:styleId="Header">
+  <w:style w:type="paragraph" w:styleId="Yltunniste">
     <w:name w:val="header"/>
-    <w:basedOn w:val="Normal"/>
-    <w:link w:val="HeaderChar"/>
+    <w:basedOn w:val="Normaali"/>
+    <w:link w:val="YltunnisteChar"/>
     <w:uiPriority w:val="99"/>
     <w:rsid w:val="0022603C"/>
     <w:pPr>
@@ -5550,19 +5602,19 @@
       <w:jc w:val="right"/>
     </w:pPr>
   </w:style>
-  <w:style w:type="character" w:customStyle="1" w:styleId="HeaderChar">
-    <w:name w:val="Header Char"/>
-    <w:basedOn w:val="DefaultParagraphFont"/>
-    <w:link w:val="Header"/>
+  <w:style w:type="character" w:customStyle="1" w:styleId="YltunnisteChar">
+    <w:name w:val="Ylätunniste Char"/>
+    <w:basedOn w:val="Kappaleenoletusfontti"/>
+    <w:link w:val="Yltunniste"/>
     <w:uiPriority w:val="99"/>
     <w:rsid w:val="003908EA"/>
     <w:rPr>
       <w:noProof/>
     </w:rPr>
   </w:style>
-  <w:style w:type="paragraph" w:styleId="ListParagraph">
+  <w:style w:type="paragraph" w:styleId="Luettelokappale">
     <w:name w:val="List Paragraph"/>
-    <w:basedOn w:val="Normal"/>
+    <w:basedOn w:val="Normaali"/>
     <w:uiPriority w:val="2"/>
     <w:qFormat/>
     <w:rsid w:val="00611904"/>
@@ -5582,12 +5634,12 @@
       <w:szCs w:val="20"/>
     </w:rPr>
   </w:style>
-  <w:style w:type="paragraph" w:styleId="Title">
+  <w:style w:type="paragraph" w:styleId="Otsikko">
     <w:name w:val="Title"/>
     <w:aliases w:val="Opinnäytetyön nimi"/>
-    <w:basedOn w:val="Normal"/>
-    <w:next w:val="Normal"/>
-    <w:link w:val="TitleChar"/>
+    <w:basedOn w:val="Normaali"/>
+    <w:next w:val="Normaali"/>
+    <w:link w:val="OtsikkoChar"/>
     <w:uiPriority w:val="4"/>
     <w:qFormat/>
     <w:rsid w:val="001859D4"/>
@@ -5600,11 +5652,11 @@
       <w:szCs w:val="32"/>
     </w:rPr>
   </w:style>
-  <w:style w:type="character" w:customStyle="1" w:styleId="TitleChar">
-    <w:name w:val="Title Char"/>
+  <w:style w:type="character" w:customStyle="1" w:styleId="OtsikkoChar">
+    <w:name w:val="Otsikko Char"/>
     <w:aliases w:val="Opinnäytetyön nimi Char"/>
-    <w:basedOn w:val="DefaultParagraphFont"/>
-    <w:link w:val="Title"/>
+    <w:basedOn w:val="Kappaleenoletusfontti"/>
+    <w:link w:val="Otsikko"/>
     <w:uiPriority w:val="4"/>
     <w:rsid w:val="001859D4"/>
     <w:rPr>
@@ -5614,27 +5666,27 @@
       <w:szCs w:val="32"/>
     </w:rPr>
   </w:style>
-  <w:style w:type="paragraph" w:styleId="Footer">
+  <w:style w:type="paragraph" w:styleId="Alatunniste">
     <w:name w:val="footer"/>
-    <w:basedOn w:val="Normal"/>
-    <w:link w:val="FooterChar"/>
+    <w:basedOn w:val="Normaali"/>
+    <w:link w:val="AlatunnisteChar"/>
     <w:uiPriority w:val="98"/>
     <w:rsid w:val="00077A37"/>
   </w:style>
-  <w:style w:type="character" w:customStyle="1" w:styleId="FooterChar">
-    <w:name w:val="Footer Char"/>
-    <w:basedOn w:val="DefaultParagraphFont"/>
-    <w:link w:val="Footer"/>
+  <w:style w:type="character" w:customStyle="1" w:styleId="AlatunnisteChar">
+    <w:name w:val="Alatunniste Char"/>
+    <w:basedOn w:val="Kappaleenoletusfontti"/>
+    <w:link w:val="Alatunniste"/>
     <w:uiPriority w:val="98"/>
     <w:rsid w:val="003908EA"/>
     <w:rPr>
       <w:noProof/>
     </w:rPr>
   </w:style>
-  <w:style w:type="paragraph" w:styleId="BalloonText">
+  <w:style w:type="paragraph" w:styleId="Seliteteksti">
     <w:name w:val="Balloon Text"/>
-    <w:basedOn w:val="Normal"/>
-    <w:link w:val="BalloonTextChar"/>
+    <w:basedOn w:val="Normaali"/>
+    <w:link w:val="SelitetekstiChar"/>
     <w:uiPriority w:val="99"/>
     <w:semiHidden/>
     <w:unhideWhenUsed/>
@@ -5645,10 +5697,10 @@
       <w:szCs w:val="16"/>
     </w:rPr>
   </w:style>
-  <w:style w:type="character" w:customStyle="1" w:styleId="BalloonTextChar">
-    <w:name w:val="Balloon Text Char"/>
-    <w:basedOn w:val="DefaultParagraphFont"/>
-    <w:link w:val="BalloonText"/>
+  <w:style w:type="character" w:customStyle="1" w:styleId="SelitetekstiChar">
+    <w:name w:val="Seliteteksti Char"/>
+    <w:basedOn w:val="Kappaleenoletusfontti"/>
+    <w:link w:val="Seliteteksti"/>
     <w:uiPriority w:val="99"/>
     <w:semiHidden/>
     <w:rsid w:val="00077A37"/>
@@ -5658,10 +5710,10 @@
       <w:szCs w:val="16"/>
     </w:rPr>
   </w:style>
-  <w:style w:type="paragraph" w:styleId="TOC1">
+  <w:style w:type="paragraph" w:styleId="Sisluet1">
     <w:name w:val="toc 1"/>
-    <w:basedOn w:val="Normal"/>
-    <w:next w:val="Normal"/>
+    <w:basedOn w:val="Normaali"/>
+    <w:next w:val="Normaali"/>
     <w:uiPriority w:val="39"/>
     <w:unhideWhenUsed/>
     <w:rsid w:val="00EA0DF3"/>
@@ -5674,10 +5726,10 @@
       <w:ind w:left="425" w:right="851" w:hanging="425"/>
     </w:pPr>
   </w:style>
-  <w:style w:type="paragraph" w:styleId="TOC2">
+  <w:style w:type="paragraph" w:styleId="Sisluet2">
     <w:name w:val="toc 2"/>
-    <w:basedOn w:val="TOC1"/>
-    <w:next w:val="Normal"/>
+    <w:basedOn w:val="Sisluet1"/>
+    <w:next w:val="Normaali"/>
     <w:uiPriority w:val="39"/>
     <w:unhideWhenUsed/>
     <w:rsid w:val="00EA0DF3"/>
@@ -5691,8 +5743,8 @@
   </w:style>
   <w:style w:type="paragraph" w:customStyle="1" w:styleId="Liitteenotsikko">
     <w:name w:val="Liitteen otsikko"/>
-    <w:basedOn w:val="Normal"/>
-    <w:next w:val="Normal"/>
+    <w:basedOn w:val="Normaali"/>
+    <w:next w:val="Normaali"/>
     <w:uiPriority w:val="2"/>
     <w:qFormat/>
     <w:rsid w:val="008758EC"/>
@@ -5703,10 +5755,10 @@
       <w:b/>
     </w:rPr>
   </w:style>
-  <w:style w:type="paragraph" w:styleId="TOC3">
+  <w:style w:type="paragraph" w:styleId="Sisluet3">
     <w:name w:val="toc 3"/>
-    <w:basedOn w:val="TOC1"/>
-    <w:next w:val="Normal"/>
+    <w:basedOn w:val="Sisluet1"/>
+    <w:next w:val="Normaali"/>
     <w:uiPriority w:val="39"/>
     <w:unhideWhenUsed/>
     <w:rsid w:val="00EA0DF3"/>
@@ -5718,10 +5770,10 @@
       <w:ind w:left="1701" w:hanging="709"/>
     </w:pPr>
   </w:style>
-  <w:style w:type="character" w:customStyle="1" w:styleId="Heading4Char">
-    <w:name w:val="Heading 4 Char"/>
-    <w:basedOn w:val="DefaultParagraphFont"/>
-    <w:link w:val="Heading4"/>
+  <w:style w:type="character" w:customStyle="1" w:styleId="Otsikko4Char">
+    <w:name w:val="Otsikko 4 Char"/>
+    <w:basedOn w:val="Kappaleenoletusfontti"/>
+    <w:link w:val="Otsikko4"/>
     <w:rsid w:val="003E1E07"/>
     <w:rPr>
       <w:rFonts w:asciiTheme="majorHAnsi" w:eastAsiaTheme="majorEastAsia" w:hAnsiTheme="majorHAnsi" w:cstheme="majorHAnsi"/>
@@ -5729,10 +5781,10 @@
       <w:noProof/>
     </w:rPr>
   </w:style>
-  <w:style w:type="character" w:customStyle="1" w:styleId="Heading5Char">
-    <w:name w:val="Heading 5 Char"/>
-    <w:basedOn w:val="DefaultParagraphFont"/>
-    <w:link w:val="Heading5"/>
+  <w:style w:type="character" w:customStyle="1" w:styleId="Otsikko5Char">
+    <w:name w:val="Otsikko 5 Char"/>
+    <w:basedOn w:val="Kappaleenoletusfontti"/>
+    <w:link w:val="Otsikko5"/>
     <w:uiPriority w:val="99"/>
     <w:semiHidden/>
     <w:rsid w:val="00077A37"/>
@@ -5741,10 +5793,10 @@
       <w:color w:val="243F60" w:themeColor="accent1" w:themeShade="7F"/>
     </w:rPr>
   </w:style>
-  <w:style w:type="character" w:customStyle="1" w:styleId="Heading6Char">
-    <w:name w:val="Heading 6 Char"/>
-    <w:basedOn w:val="DefaultParagraphFont"/>
-    <w:link w:val="Heading6"/>
+  <w:style w:type="character" w:customStyle="1" w:styleId="Otsikko6Char">
+    <w:name w:val="Otsikko 6 Char"/>
+    <w:basedOn w:val="Kappaleenoletusfontti"/>
+    <w:link w:val="Otsikko6"/>
     <w:uiPriority w:val="99"/>
     <w:semiHidden/>
     <w:rsid w:val="00077A37"/>
@@ -5755,10 +5807,10 @@
       <w:color w:val="243F60" w:themeColor="accent1" w:themeShade="7F"/>
     </w:rPr>
   </w:style>
-  <w:style w:type="character" w:customStyle="1" w:styleId="Heading7Char">
-    <w:name w:val="Heading 7 Char"/>
-    <w:basedOn w:val="DefaultParagraphFont"/>
-    <w:link w:val="Heading7"/>
+  <w:style w:type="character" w:customStyle="1" w:styleId="Otsikko7Char">
+    <w:name w:val="Otsikko 7 Char"/>
+    <w:basedOn w:val="Kappaleenoletusfontti"/>
+    <w:link w:val="Otsikko7"/>
     <w:uiPriority w:val="99"/>
     <w:semiHidden/>
     <w:rsid w:val="00077A37"/>
@@ -5769,10 +5821,10 @@
       <w:color w:val="404040" w:themeColor="text1" w:themeTint="BF"/>
     </w:rPr>
   </w:style>
-  <w:style w:type="character" w:customStyle="1" w:styleId="Heading8Char">
-    <w:name w:val="Heading 8 Char"/>
-    <w:basedOn w:val="DefaultParagraphFont"/>
-    <w:link w:val="Heading8"/>
+  <w:style w:type="character" w:customStyle="1" w:styleId="Otsikko8Char">
+    <w:name w:val="Otsikko 8 Char"/>
+    <w:basedOn w:val="Kappaleenoletusfontti"/>
+    <w:link w:val="Otsikko8"/>
     <w:uiPriority w:val="99"/>
     <w:semiHidden/>
     <w:rsid w:val="00077A37"/>
@@ -5783,10 +5835,10 @@
       <w:szCs w:val="20"/>
     </w:rPr>
   </w:style>
-  <w:style w:type="character" w:customStyle="1" w:styleId="Heading9Char">
-    <w:name w:val="Heading 9 Char"/>
-    <w:basedOn w:val="DefaultParagraphFont"/>
-    <w:link w:val="Heading9"/>
+  <w:style w:type="character" w:customStyle="1" w:styleId="Otsikko9Char">
+    <w:name w:val="Otsikko 9 Char"/>
+    <w:basedOn w:val="Kappaleenoletusfontti"/>
+    <w:link w:val="Otsikko9"/>
     <w:uiPriority w:val="99"/>
     <w:semiHidden/>
     <w:rsid w:val="00077A37"/>
@@ -5801,7 +5853,7 @@
   </w:style>
   <w:style w:type="paragraph" w:customStyle="1" w:styleId="Taulukonteksti">
     <w:name w:val="Taulukon teksti"/>
-    <w:basedOn w:val="Normal"/>
+    <w:basedOn w:val="Normaali"/>
     <w:next w:val="Perusteksti"/>
     <w:uiPriority w:val="2"/>
     <w:qFormat/>
@@ -5812,7 +5864,7 @@
   </w:style>
   <w:style w:type="paragraph" w:customStyle="1" w:styleId="Liiteluettelo">
     <w:name w:val="Liiteluettelo"/>
-    <w:basedOn w:val="Normal"/>
+    <w:basedOn w:val="Normaali"/>
     <w:uiPriority w:val="3"/>
     <w:qFormat/>
     <w:rsid w:val="00EA0DF3"/>
@@ -5821,9 +5873,9 @@
       <w:ind w:left="1304" w:hanging="1304"/>
     </w:pPr>
   </w:style>
-  <w:style w:type="character" w:styleId="UnresolvedMention">
+  <w:style w:type="character" w:styleId="Ratkaisematonmaininta">
     <w:name w:val="Unresolved Mention"/>
-    <w:basedOn w:val="DefaultParagraphFont"/>
+    <w:basedOn w:val="Kappaleenoletusfontti"/>
     <w:uiPriority w:val="99"/>
     <w:semiHidden/>
     <w:unhideWhenUsed/>
@@ -5835,7 +5887,7 @@
   </w:style>
   <w:style w:type="character" w:customStyle="1" w:styleId="PerustekstiChar">
     <w:name w:val="Perusteksti Char"/>
-    <w:basedOn w:val="DefaultParagraphFont"/>
+    <w:basedOn w:val="Kappaleenoletusfontti"/>
     <w:link w:val="Perusteksti"/>
     <w:rsid w:val="00077A37"/>
   </w:style>
@@ -5851,9 +5903,9 @@
       <w:contextualSpacing/>
     </w:pPr>
   </w:style>
-  <w:style w:type="character" w:styleId="CommentReference">
+  <w:style w:type="character" w:styleId="Kommentinviite">
     <w:name w:val="annotation reference"/>
-    <w:basedOn w:val="DefaultParagraphFont"/>
+    <w:basedOn w:val="Kappaleenoletusfontti"/>
     <w:uiPriority w:val="99"/>
     <w:semiHidden/>
     <w:unhideWhenUsed/>
@@ -5863,10 +5915,10 @@
       <w:szCs w:val="16"/>
     </w:rPr>
   </w:style>
-  <w:style w:type="paragraph" w:styleId="CommentText">
+  <w:style w:type="paragraph" w:styleId="Kommentinteksti">
     <w:name w:val="annotation text"/>
-    <w:basedOn w:val="Normal"/>
-    <w:link w:val="CommentTextChar"/>
+    <w:basedOn w:val="Normaali"/>
+    <w:link w:val="KommentintekstiChar"/>
     <w:uiPriority w:val="99"/>
     <w:semiHidden/>
     <w:unhideWhenUsed/>
@@ -5876,10 +5928,10 @@
       <w:szCs w:val="20"/>
     </w:rPr>
   </w:style>
-  <w:style w:type="character" w:customStyle="1" w:styleId="CommentTextChar">
-    <w:name w:val="Comment Text Char"/>
-    <w:basedOn w:val="DefaultParagraphFont"/>
-    <w:link w:val="CommentText"/>
+  <w:style w:type="character" w:customStyle="1" w:styleId="KommentintekstiChar">
+    <w:name w:val="Kommentin teksti Char"/>
+    <w:basedOn w:val="Kappaleenoletusfontti"/>
+    <w:link w:val="Kommentinteksti"/>
     <w:uiPriority w:val="99"/>
     <w:semiHidden/>
     <w:rsid w:val="00077A37"/>
@@ -5888,11 +5940,11 @@
       <w:szCs w:val="20"/>
     </w:rPr>
   </w:style>
-  <w:style w:type="paragraph" w:styleId="CommentSubject">
+  <w:style w:type="paragraph" w:styleId="Kommentinotsikko">
     <w:name w:val="annotation subject"/>
-    <w:basedOn w:val="CommentText"/>
-    <w:next w:val="CommentText"/>
-    <w:link w:val="CommentSubjectChar"/>
+    <w:basedOn w:val="Kommentinteksti"/>
+    <w:next w:val="Kommentinteksti"/>
+    <w:link w:val="KommentinotsikkoChar"/>
     <w:uiPriority w:val="99"/>
     <w:semiHidden/>
     <w:unhideWhenUsed/>
@@ -5902,10 +5954,10 @@
       <w:bCs/>
     </w:rPr>
   </w:style>
-  <w:style w:type="character" w:customStyle="1" w:styleId="CommentSubjectChar">
-    <w:name w:val="Comment Subject Char"/>
-    <w:basedOn w:val="CommentTextChar"/>
-    <w:link w:val="CommentSubject"/>
+  <w:style w:type="character" w:customStyle="1" w:styleId="KommentinotsikkoChar">
+    <w:name w:val="Kommentin otsikko Char"/>
+    <w:basedOn w:val="KommentintekstiChar"/>
+    <w:link w:val="Kommentinotsikko"/>
     <w:uiPriority w:val="99"/>
     <w:semiHidden/>
     <w:rsid w:val="00077A37"/>
@@ -5918,8 +5970,8 @@
   </w:style>
   <w:style w:type="paragraph" w:customStyle="1" w:styleId="Lhteet-otsikko">
     <w:name w:val="Lähteet-otsikko"/>
-    <w:basedOn w:val="Heading1"/>
-    <w:next w:val="Bibliography"/>
+    <w:basedOn w:val="Otsikko1"/>
+    <w:next w:val="Lhdeluettelo"/>
     <w:link w:val="Lhteet-otsikkoChar"/>
     <w:uiPriority w:val="2"/>
     <w:qFormat/>
@@ -5933,7 +5985,7 @@
   </w:style>
   <w:style w:type="character" w:customStyle="1" w:styleId="Lhteet-otsikkoChar">
     <w:name w:val="Lähteet-otsikko Char"/>
-    <w:basedOn w:val="DefaultParagraphFont"/>
+    <w:basedOn w:val="Kappaleenoletusfontti"/>
     <w:link w:val="Lhteet-otsikko"/>
     <w:uiPriority w:val="2"/>
     <w:rsid w:val="003908EA"/>
@@ -5946,10 +5998,10 @@
       <w:szCs w:val="28"/>
     </w:rPr>
   </w:style>
-  <w:style w:type="paragraph" w:styleId="Caption">
+  <w:style w:type="paragraph" w:styleId="Kuvaotsikko">
     <w:name w:val="caption"/>
-    <w:basedOn w:val="Normal"/>
-    <w:next w:val="Normal"/>
+    <w:basedOn w:val="Normaali"/>
+    <w:next w:val="Normaali"/>
     <w:uiPriority w:val="2"/>
     <w:rsid w:val="000E101A"/>
     <w:pPr>
@@ -5960,9 +6012,9 @@
       <w:iCs/>
     </w:rPr>
   </w:style>
-  <w:style w:type="table" w:styleId="TableGrid">
+  <w:style w:type="table" w:styleId="TaulukkoRuudukko">
     <w:name w:val="Table Grid"/>
-    <w:basedOn w:val="TableNormal"/>
+    <w:basedOn w:val="Normaalitaulukko"/>
     <w:uiPriority w:val="59"/>
     <w:rsid w:val="007E0C25"/>
     <w:pPr>
@@ -5986,7 +6038,7 @@
       <w:vAlign w:val="center"/>
     </w:tcPr>
   </w:style>
-  <w:style w:type="paragraph" w:styleId="Bibliography">
+  <w:style w:type="paragraph" w:styleId="Lhdeluettelo">
     <w:name w:val="Bibliography"/>
     <w:basedOn w:val="Perusteksti"/>
     <w:uiPriority w:val="39"/>
@@ -5996,10 +6048,10 @@
       <w:ind w:left="720" w:hanging="720"/>
     </w:pPr>
   </w:style>
-  <w:style w:type="paragraph" w:styleId="TableofFigures">
+  <w:style w:type="paragraph" w:styleId="Kuvaotsikkoluettelo">
     <w:name w:val="table of figures"/>
-    <w:basedOn w:val="Normal"/>
-    <w:next w:val="Normal"/>
+    <w:basedOn w:val="Normaali"/>
+    <w:next w:val="Normaali"/>
     <w:uiPriority w:val="99"/>
     <w:unhideWhenUsed/>
     <w:rsid w:val="00077A37"/>
@@ -6009,9 +6061,9 @@
       </w:tabs>
     </w:pPr>
   </w:style>
-  <w:style w:type="character" w:styleId="Hyperlink">
+  <w:style w:type="character" w:styleId="Hyperlinkki">
     <w:name w:val="Hyperlink"/>
-    <w:basedOn w:val="DefaultParagraphFont"/>
+    <w:basedOn w:val="Kappaleenoletusfontti"/>
     <w:uiPriority w:val="99"/>
     <w:unhideWhenUsed/>
     <w:rsid w:val="00077A37"/>
@@ -6022,7 +6074,7 @@
   </w:style>
   <w:style w:type="paragraph" w:customStyle="1" w:styleId="Potsikontarkennus">
     <w:name w:val="Pääotsikon tarkennus"/>
-    <w:basedOn w:val="Normal"/>
+    <w:basedOn w:val="Normaali"/>
     <w:uiPriority w:val="4"/>
     <w:qFormat/>
     <w:rsid w:val="006E4AC5"/>
@@ -6030,10 +6082,10 @@
       <w:jc w:val="center"/>
     </w:pPr>
   </w:style>
-  <w:style w:type="paragraph" w:styleId="TOCHeading">
+  <w:style w:type="paragraph" w:styleId="Sisllysluettelonotsikko">
     <w:name w:val="TOC Heading"/>
-    <w:basedOn w:val="Heading1"/>
-    <w:next w:val="Normal"/>
+    <w:basedOn w:val="Otsikko1"/>
+    <w:next w:val="Normaali"/>
     <w:uiPriority w:val="39"/>
     <w:unhideWhenUsed/>
     <w:qFormat/>
@@ -6054,7 +6106,7 @@
   </w:style>
   <w:style w:type="paragraph" w:customStyle="1" w:styleId="Kannentekstit">
     <w:name w:val="Kannen tekstit"/>
-    <w:basedOn w:val="Normal"/>
+    <w:basedOn w:val="Normaali"/>
     <w:uiPriority w:val="4"/>
     <w:qFormat/>
     <w:rsid w:val="006E4AC5"/>
@@ -6065,7 +6117,7 @@
   </w:style>
   <w:style w:type="paragraph" w:customStyle="1" w:styleId="Tiivistelmntunnistetietojenalinriviviiva">
     <w:name w:val="Tiivistelmän tunnistetietojen alin rivi + viiva"/>
-    <w:basedOn w:val="Normal"/>
+    <w:basedOn w:val="Normaali"/>
     <w:next w:val="Tiivistelmnteksti"/>
     <w:uiPriority w:val="5"/>
     <w:unhideWhenUsed/>
@@ -6083,7 +6135,7 @@
   </w:style>
   <w:style w:type="paragraph" w:customStyle="1" w:styleId="Tiivistelmntunnistetiedot">
     <w:name w:val="Tiivistelmän tunnistetiedot"/>
-    <w:basedOn w:val="Normal"/>
+    <w:basedOn w:val="Normaali"/>
     <w:uiPriority w:val="5"/>
     <w:qFormat/>
     <w:rsid w:val="00F45E8A"/>
@@ -6109,10 +6161,10 @@
       <w:bCs w:val="0"/>
     </w:rPr>
   </w:style>
-  <w:style w:type="paragraph" w:styleId="Index1">
+  <w:style w:type="paragraph" w:styleId="Hakemisto1">
     <w:name w:val="index 1"/>
-    <w:basedOn w:val="Normal"/>
-    <w:next w:val="Normal"/>
+    <w:basedOn w:val="Normaali"/>
+    <w:next w:val="Normaali"/>
     <w:autoRedefine/>
     <w:uiPriority w:val="99"/>
     <w:semiHidden/>
@@ -6125,7 +6177,7 @@
   </w:style>
   <w:style w:type="paragraph" w:customStyle="1" w:styleId="Luettelokappalenumeroitu">
     <w:name w:val="Luettelokappale numeroitu"/>
-    <w:basedOn w:val="ListParagraph"/>
+    <w:basedOn w:val="Luettelokappale"/>
     <w:uiPriority w:val="2"/>
     <w:qFormat/>
     <w:rsid w:val="00DB05DD"/>
@@ -6145,7 +6197,7 @@
   </w:style>
   <w:style w:type="character" w:customStyle="1" w:styleId="Korostettu">
     <w:name w:val="Korostettu"/>
-    <w:basedOn w:val="DefaultParagraphFont"/>
+    <w:basedOn w:val="Kappaleenoletusfontti"/>
     <w:qFormat/>
     <w:rsid w:val="00077A37"/>
     <w:rPr>
@@ -6153,9 +6205,9 @@
       <w:bCs/>
     </w:rPr>
   </w:style>
-  <w:style w:type="character" w:styleId="FollowedHyperlink">
+  <w:style w:type="character" w:styleId="AvattuHyperlinkki">
     <w:name w:val="FollowedHyperlink"/>
-    <w:basedOn w:val="DefaultParagraphFont"/>
+    <w:basedOn w:val="Kappaleenoletusfontti"/>
     <w:uiPriority w:val="99"/>
     <w:semiHidden/>
     <w:unhideWhenUsed/>
@@ -6180,7 +6232,7 @@
   </w:style>
   <w:style w:type="paragraph" w:customStyle="1" w:styleId="StyleTiivistelmntekijTopNoborder">
     <w:name w:val="Style Tiivistelmän tekijä + Top: (No border)"/>
-    <w:basedOn w:val="Normal"/>
+    <w:basedOn w:val="Normaali"/>
     <w:uiPriority w:val="99"/>
     <w:semiHidden/>
     <w:locked/>
@@ -6208,7 +6260,7 @@
   </w:style>
   <w:style w:type="table" w:customStyle="1" w:styleId="Taulukkotyyli">
     <w:name w:val="Taulukkotyyli"/>
-    <w:basedOn w:val="TableNormal"/>
+    <w:basedOn w:val="Normaalitaulukko"/>
     <w:uiPriority w:val="99"/>
     <w:rsid w:val="00670500"/>
     <w:pPr>
@@ -6461,16 +6513,15 @@
 </file>
 
 <file path=customXml/item1.xml><?xml version="1.0" encoding="utf-8"?>
-<b:Sources xmlns:b="http://schemas.openxmlformats.org/officeDocument/2006/bibliography" xmlns="http://schemas.openxmlformats.org/officeDocument/2006/bibliography" SelectedStyle="\APASixthEditionOfficeOnline.xsl" StyleName="APA" Version="6"/>
+<?mso-contentType ?>
+<FormTemplates xmlns="http://schemas.microsoft.com/sharepoint/v3/contenttype/forms">
+  <Display>DocumentLibraryForm</Display>
+  <Edit>DocumentLibraryForm</Edit>
+  <New>DocumentLibraryForm</New>
+</FormTemplates>
 </file>
 
 <file path=customXml/item2.xml><?xml version="1.0" encoding="utf-8"?>
-<p:properties xmlns:p="http://schemas.microsoft.com/office/2006/metadata/properties" xmlns:xsi="http://www.w3.org/2001/XMLSchema-instance" xmlns:pc="http://schemas.microsoft.com/office/infopath/2007/PartnerControls">
-  <documentManagement/>
-</p:properties>
-</file>
-
-<file path=customXml/item3.xml><?xml version="1.0" encoding="utf-8"?>
 <ct:contentTypeSchema xmlns:ct="http://schemas.microsoft.com/office/2006/metadata/contentType" xmlns:ma="http://schemas.microsoft.com/office/2006/metadata/properties/metaAttributes" ct:_="" ma:_="" ma:contentTypeName="Asiakirja" ma:contentTypeID="0x01010061925832F3B0F2459862EECC1D194AA4" ma:contentTypeVersion="16" ma:contentTypeDescription="Luo uusi asiakirja." ma:contentTypeScope="" ma:versionID="1414320930f9042f0506e3ba433fd299">
   <xsd:schema xmlns:xsd="http://www.w3.org/2001/XMLSchema" xmlns:xs="http://www.w3.org/2001/XMLSchema" xmlns:p="http://schemas.microsoft.com/office/2006/metadata/properties" xmlns:ns3="8a3548c5-994b-4b27-b5e0-811785d7e556" xmlns:ns4="6b36245a-3ed6-4586-a76b-b2291db4b5c6" targetNamespace="http://schemas.microsoft.com/office/2006/metadata/properties" ma:root="true" ma:fieldsID="d423d15015ce036d3c2a0947ca9f7084" ns3:_="" ns4:_="">
     <xsd:import namespace="8a3548c5-994b-4b27-b5e0-811785d7e556"/>
@@ -6713,33 +6764,25 @@
 </ct:contentTypeSchema>
 </file>
 
+<file path=customXml/item3.xml><?xml version="1.0" encoding="utf-8"?>
+<p:properties xmlns:p="http://schemas.microsoft.com/office/2006/metadata/properties" xmlns:xsi="http://www.w3.org/2001/XMLSchema-instance" xmlns:pc="http://schemas.microsoft.com/office/infopath/2007/PartnerControls">
+  <documentManagement/>
+</p:properties>
+</file>
+
 <file path=customXml/item4.xml><?xml version="1.0" encoding="utf-8"?>
-<?mso-contentType ?>
-<FormTemplates xmlns="http://schemas.microsoft.com/sharepoint/v3/contenttype/forms">
-  <Display>DocumentLibraryForm</Display>
-  <Edit>DocumentLibraryForm</Edit>
-  <New>DocumentLibraryForm</New>
-</FormTemplates>
+<b:Sources xmlns:b="http://schemas.openxmlformats.org/officeDocument/2006/bibliography" xmlns="http://schemas.openxmlformats.org/officeDocument/2006/bibliography" SelectedStyle="\APASixthEditionOfficeOnline.xsl" StyleName="APA" Version="6"/>
 </file>
 
 <file path=customXml/itemProps1.xml><?xml version="1.0" encoding="utf-8"?>
-<ds:datastoreItem xmlns:ds="http://schemas.openxmlformats.org/officeDocument/2006/customXml" ds:itemID="{D992FE94-82AB-4590-A6AD-B522C3B1D2E2}">
+<ds:datastoreItem xmlns:ds="http://schemas.openxmlformats.org/officeDocument/2006/customXml" ds:itemID="{5ECCC9D4-E686-4B2F-A1CC-AE846B248C46}">
   <ds:schemaRefs>
-    <ds:schemaRef ds:uri="http://schemas.openxmlformats.org/officeDocument/2006/bibliography"/>
+    <ds:schemaRef ds:uri="http://schemas.microsoft.com/sharepoint/v3/contenttype/forms"/>
   </ds:schemaRefs>
 </ds:datastoreItem>
 </file>
 
 <file path=customXml/itemProps2.xml><?xml version="1.0" encoding="utf-8"?>
-<ds:datastoreItem xmlns:ds="http://schemas.openxmlformats.org/officeDocument/2006/customXml" ds:itemID="{71B99032-80EA-45DA-B253-971174D150A4}">
-  <ds:schemaRefs>
-    <ds:schemaRef ds:uri="http://schemas.microsoft.com/office/2006/metadata/properties"/>
-    <ds:schemaRef ds:uri="http://schemas.microsoft.com/office/infopath/2007/PartnerControls"/>
-  </ds:schemaRefs>
-</ds:datastoreItem>
-</file>
-
-<file path=customXml/itemProps3.xml><?xml version="1.0" encoding="utf-8"?>
 <ds:datastoreItem xmlns:ds="http://schemas.openxmlformats.org/officeDocument/2006/customXml" ds:itemID="{2741C4E1-3C59-4976-B71B-1B6EDE055FD6}">
   <ds:schemaRefs>
     <ds:schemaRef ds:uri="http://schemas.microsoft.com/office/2006/metadata/contentType"/>
@@ -6758,10 +6801,19 @@
 </ds:datastoreItem>
 </file>
 
+<file path=customXml/itemProps3.xml><?xml version="1.0" encoding="utf-8"?>
+<ds:datastoreItem xmlns:ds="http://schemas.openxmlformats.org/officeDocument/2006/customXml" ds:itemID="{71B99032-80EA-45DA-B253-971174D150A4}">
+  <ds:schemaRefs>
+    <ds:schemaRef ds:uri="http://schemas.microsoft.com/office/2006/metadata/properties"/>
+    <ds:schemaRef ds:uri="http://schemas.microsoft.com/office/infopath/2007/PartnerControls"/>
+  </ds:schemaRefs>
+</ds:datastoreItem>
+</file>
+
 <file path=customXml/itemProps4.xml><?xml version="1.0" encoding="utf-8"?>
-<ds:datastoreItem xmlns:ds="http://schemas.openxmlformats.org/officeDocument/2006/customXml" ds:itemID="{5ECCC9D4-E686-4B2F-A1CC-AE846B248C46}">
+<ds:datastoreItem xmlns:ds="http://schemas.openxmlformats.org/officeDocument/2006/customXml" ds:itemID="{D992FE94-82AB-4590-A6AD-B522C3B1D2E2}">
   <ds:schemaRefs>
-    <ds:schemaRef ds:uri="http://schemas.microsoft.com/sharepoint/v3/contenttype/forms"/>
+    <ds:schemaRef ds:uri="http://schemas.openxmlformats.org/officeDocument/2006/bibliography"/>
   </ds:schemaRefs>
 </ds:datastoreItem>
 </file>
</xml_diff>